<commit_message>
use case for warehouse extended and added two table for use case
</commit_message>
<xml_diff>
--- a/template.docx
+++ b/template.docx
@@ -38,10 +38,8 @@
                 <w:szCs w:val="24"/>
                 <w:rtl/>
               </w:rPr>
-              <w:t>نام مورد کاربرد</w:t>
-            </w:r>
-            <w:bookmarkStart w:id="0" w:name="_GoBack"/>
-            <w:bookmarkEnd w:id="0"/>
+              <w:t>تعیین سقف و کف مقدار موجودی</w:t>
+            </w:r>
           </w:p>
         </w:tc>
       </w:tr>
@@ -103,6 +101,15 @@
               </w:rPr>
               <w:t xml:space="preserve">توصیف: </w:t>
             </w:r>
+            <w:r>
+              <w:rPr>
+                <w:rFonts w:cs="B Mitra" w:hint="cs"/>
+                <w:sz w:val="24"/>
+                <w:szCs w:val="24"/>
+                <w:rtl/>
+              </w:rPr>
+              <w:t>امکان تعیین کردن کف موجودی برای مولفه های خام و همچنین سقف برای ان ها</w:t>
+            </w:r>
           </w:p>
         </w:tc>
       </w:tr>
@@ -133,6 +140,15 @@
               </w:rPr>
               <w:t xml:space="preserve">کنشگر اصلی: </w:t>
             </w:r>
+            <w:r>
+              <w:rPr>
+                <w:rFonts w:cs="B Mitra" w:hint="cs"/>
+                <w:sz w:val="24"/>
+                <w:szCs w:val="24"/>
+                <w:rtl/>
+              </w:rPr>
+              <w:t>مدیر انبارداری/ مدیر سیستم</w:t>
+            </w:r>
           </w:p>
         </w:tc>
       </w:tr>
@@ -163,6 +179,17 @@
               </w:rPr>
               <w:t xml:space="preserve">کنشگر فرعی: </w:t>
             </w:r>
+            <w:r>
+              <w:rPr>
+                <w:rFonts w:cs="B Mitra" w:hint="cs"/>
+                <w:sz w:val="24"/>
+                <w:szCs w:val="24"/>
+                <w:rtl/>
+              </w:rPr>
+              <w:t>-</w:t>
+            </w:r>
+            <w:bookmarkStart w:id="0" w:name="_GoBack"/>
+            <w:bookmarkEnd w:id="0"/>
           </w:p>
         </w:tc>
       </w:tr>
@@ -192,12 +219,21 @@
               </w:rPr>
               <w:t xml:space="preserve">پیش شرط ها: </w:t>
             </w:r>
+            <w:r>
+              <w:rPr>
+                <w:rFonts w:cs="B Mitra" w:hint="cs"/>
+                <w:sz w:val="24"/>
+                <w:szCs w:val="24"/>
+                <w:rtl/>
+              </w:rPr>
+              <w:t>کاربر وارد سیستم شده باشد</w:t>
+            </w:r>
           </w:p>
         </w:tc>
       </w:tr>
       <w:tr>
         <w:trPr>
-          <w:trHeight w:val="1520"/>
+          <w:trHeight w:val="3140"/>
         </w:trPr>
         <w:tc>
           <w:tcPr>
@@ -207,6 +243,308 @@
             <w:pPr>
               <w:bidi/>
               <w:rPr>
+                <w:rFonts w:cs="B Mitra" w:hint="cs"/>
+                <w:sz w:val="24"/>
+                <w:szCs w:val="24"/>
+                <w:rtl/>
+              </w:rPr>
+            </w:pPr>
+            <w:r>
+              <w:rPr>
+                <w:rFonts w:cs="B Mitra" w:hint="cs"/>
+                <w:sz w:val="24"/>
+                <w:szCs w:val="24"/>
+                <w:rtl/>
+              </w:rPr>
+              <w:t xml:space="preserve">روند اصلی: </w:t>
+            </w:r>
+          </w:p>
+          <w:p>
+            <w:pPr>
+              <w:bidi/>
+              <w:rPr>
+                <w:rFonts w:cs="B Mitra" w:hint="cs"/>
+                <w:sz w:val="24"/>
+                <w:szCs w:val="24"/>
+                <w:rtl/>
+              </w:rPr>
+            </w:pPr>
+            <w:r>
+              <w:rPr>
+                <w:rFonts w:cs="B Mitra" w:hint="cs"/>
+                <w:sz w:val="24"/>
+                <w:szCs w:val="24"/>
+                <w:rtl/>
+              </w:rPr>
+              <w:t xml:space="preserve">    ۱ </w:t>
+            </w:r>
+            <w:r>
+              <w:rPr>
+                <w:rFonts w:ascii="Times New Roman" w:hAnsi="Times New Roman" w:cs="Times New Roman" w:hint="cs"/>
+                <w:sz w:val="24"/>
+                <w:szCs w:val="24"/>
+                <w:rtl/>
+              </w:rPr>
+              <w:t>–</w:t>
+            </w:r>
+            <w:r>
+              <w:rPr>
+                <w:rFonts w:cs="B Mitra" w:hint="cs"/>
+                <w:sz w:val="24"/>
+                <w:szCs w:val="24"/>
+                <w:rtl/>
+              </w:rPr>
+              <w:t xml:space="preserve">  کاربر گزینه " </w:t>
+            </w:r>
+            <w:r>
+              <w:rPr>
+                <w:rFonts w:cs="B Mitra" w:hint="cs"/>
+                <w:sz w:val="24"/>
+                <w:szCs w:val="24"/>
+                <w:rtl/>
+              </w:rPr>
+              <w:t>تعیین سقف و کف م</w:t>
+            </w:r>
+            <w:r>
+              <w:rPr>
+                <w:rFonts w:cs="B Mitra" w:hint="cs"/>
+                <w:sz w:val="24"/>
+                <w:szCs w:val="24"/>
+                <w:rtl/>
+              </w:rPr>
+              <w:t>قدار موجودی" را انتخاب میکند</w:t>
+            </w:r>
+          </w:p>
+          <w:p>
+            <w:pPr>
+              <w:bidi/>
+              <w:rPr>
+                <w:rFonts w:cs="B Mitra" w:hint="cs"/>
+                <w:sz w:val="24"/>
+                <w:szCs w:val="24"/>
+                <w:rtl/>
+              </w:rPr>
+            </w:pPr>
+            <w:r>
+              <w:rPr>
+                <w:rFonts w:cs="B Mitra" w:hint="cs"/>
+                <w:sz w:val="24"/>
+                <w:szCs w:val="24"/>
+                <w:rtl/>
+              </w:rPr>
+              <w:t xml:space="preserve">    ۲ </w:t>
+            </w:r>
+            <w:r>
+              <w:rPr>
+                <w:rFonts w:ascii="Times New Roman" w:hAnsi="Times New Roman" w:cs="Times New Roman" w:hint="cs"/>
+                <w:sz w:val="24"/>
+                <w:szCs w:val="24"/>
+                <w:rtl/>
+              </w:rPr>
+              <w:t>–</w:t>
+            </w:r>
+            <w:r>
+              <w:rPr>
+                <w:rFonts w:cs="B Mitra" w:hint="cs"/>
+                <w:sz w:val="24"/>
+                <w:szCs w:val="24"/>
+                <w:rtl/>
+              </w:rPr>
+              <w:t xml:space="preserve"> سیستم لیست همه ی مولفه های موجود در بانک اطلاعتی را به کاربر نشان میدهد.</w:t>
+            </w:r>
+          </w:p>
+          <w:p>
+            <w:pPr>
+              <w:bidi/>
+              <w:rPr>
+                <w:rFonts w:cs="B Mitra" w:hint="cs"/>
+                <w:sz w:val="24"/>
+                <w:szCs w:val="24"/>
+                <w:rtl/>
+              </w:rPr>
+            </w:pPr>
+            <w:r>
+              <w:rPr>
+                <w:rFonts w:cs="B Mitra" w:hint="cs"/>
+                <w:sz w:val="24"/>
+                <w:szCs w:val="24"/>
+                <w:rtl/>
+              </w:rPr>
+              <w:t xml:space="preserve">    ۳ </w:t>
+            </w:r>
+            <w:r>
+              <w:rPr>
+                <w:rFonts w:ascii="Times New Roman" w:hAnsi="Times New Roman" w:cs="Times New Roman" w:hint="cs"/>
+                <w:sz w:val="24"/>
+                <w:szCs w:val="24"/>
+                <w:rtl/>
+              </w:rPr>
+              <w:t>–</w:t>
+            </w:r>
+            <w:r>
+              <w:rPr>
+                <w:rFonts w:cs="B Mitra" w:hint="cs"/>
+                <w:sz w:val="24"/>
+                <w:szCs w:val="24"/>
+                <w:rtl/>
+              </w:rPr>
+              <w:t xml:space="preserve"> </w:t>
+            </w:r>
+            <w:r>
+              <w:rPr>
+                <w:rFonts w:cs="B Mitra" w:hint="cs"/>
+                <w:sz w:val="24"/>
+                <w:szCs w:val="24"/>
+                <w:rtl/>
+              </w:rPr>
+              <w:t>شامل (جستجو در سیستم)</w:t>
+            </w:r>
+          </w:p>
+          <w:p>
+            <w:pPr>
+              <w:bidi/>
+              <w:rPr>
+                <w:rFonts w:cs="B Mitra" w:hint="cs"/>
+                <w:sz w:val="24"/>
+                <w:szCs w:val="24"/>
+                <w:rtl/>
+              </w:rPr>
+            </w:pPr>
+            <w:r>
+              <w:rPr>
+                <w:rFonts w:cs="B Mitra" w:hint="cs"/>
+                <w:sz w:val="24"/>
+                <w:szCs w:val="24"/>
+                <w:rtl/>
+              </w:rPr>
+              <w:t xml:space="preserve">    ۴ </w:t>
+            </w:r>
+            <w:r>
+              <w:rPr>
+                <w:rFonts w:ascii="Times New Roman" w:hAnsi="Times New Roman" w:cs="Times New Roman" w:hint="cs"/>
+                <w:sz w:val="24"/>
+                <w:szCs w:val="24"/>
+                <w:rtl/>
+              </w:rPr>
+              <w:t>–</w:t>
+            </w:r>
+            <w:r>
+              <w:rPr>
+                <w:rFonts w:cs="B Mitra" w:hint="cs"/>
+                <w:sz w:val="24"/>
+                <w:szCs w:val="24"/>
+                <w:rtl/>
+              </w:rPr>
+              <w:t xml:space="preserve"> کاربر مولفه ی مورد نظر را </w:t>
+            </w:r>
+            <w:r>
+              <w:rPr>
+                <w:rFonts w:cs="B Mitra" w:hint="cs"/>
+                <w:sz w:val="24"/>
+                <w:szCs w:val="24"/>
+                <w:rtl/>
+              </w:rPr>
+              <w:t>انتخاب</w:t>
+            </w:r>
+            <w:r>
+              <w:rPr>
+                <w:rFonts w:cs="B Mitra" w:hint="cs"/>
+                <w:sz w:val="24"/>
+                <w:szCs w:val="24"/>
+                <w:rtl/>
+              </w:rPr>
+              <w:t xml:space="preserve"> میکند.</w:t>
+            </w:r>
+          </w:p>
+          <w:p>
+            <w:pPr>
+              <w:bidi/>
+              <w:rPr>
+                <w:rFonts w:cs="B Mitra" w:hint="cs"/>
+                <w:sz w:val="24"/>
+                <w:szCs w:val="24"/>
+                <w:rtl/>
+              </w:rPr>
+            </w:pPr>
+            <w:r>
+              <w:rPr>
+                <w:rFonts w:cs="B Mitra" w:hint="cs"/>
+                <w:sz w:val="24"/>
+                <w:szCs w:val="24"/>
+                <w:rtl/>
+              </w:rPr>
+              <w:t xml:space="preserve">    ۵ </w:t>
+            </w:r>
+            <w:r>
+              <w:rPr>
+                <w:rFonts w:ascii="Times New Roman" w:hAnsi="Times New Roman" w:cs="Times New Roman" w:hint="cs"/>
+                <w:sz w:val="24"/>
+                <w:szCs w:val="24"/>
+                <w:rtl/>
+              </w:rPr>
+              <w:t>–</w:t>
+            </w:r>
+            <w:r>
+              <w:rPr>
+                <w:rFonts w:cs="B Mitra" w:hint="cs"/>
+                <w:sz w:val="24"/>
+                <w:szCs w:val="24"/>
+                <w:rtl/>
+              </w:rPr>
+              <w:t xml:space="preserve"> لیست مشخصات </w:t>
+            </w:r>
+            <w:r>
+              <w:rPr>
+                <w:rFonts w:cs="B Mitra" w:hint="cs"/>
+                <w:sz w:val="24"/>
+                <w:szCs w:val="24"/>
+                <w:rtl/>
+              </w:rPr>
+              <w:t>مولفه به همراه مقدار سقف و کف موجودی ان به کاربر نشان داده میشود.</w:t>
+            </w:r>
+          </w:p>
+          <w:p>
+            <w:pPr>
+              <w:bidi/>
+              <w:rPr>
+                <w:rFonts w:cs="B Mitra" w:hint="cs"/>
+                <w:sz w:val="24"/>
+                <w:szCs w:val="24"/>
+                <w:rtl/>
+              </w:rPr>
+            </w:pPr>
+            <w:r>
+              <w:rPr>
+                <w:rFonts w:cs="B Mitra" w:hint="cs"/>
+                <w:sz w:val="24"/>
+                <w:szCs w:val="24"/>
+                <w:rtl/>
+              </w:rPr>
+              <w:t xml:space="preserve">    ۶ </w:t>
+            </w:r>
+            <w:r>
+              <w:rPr>
+                <w:rFonts w:ascii="Times New Roman" w:hAnsi="Times New Roman" w:cs="Times New Roman" w:hint="cs"/>
+                <w:sz w:val="24"/>
+                <w:szCs w:val="24"/>
+                <w:rtl/>
+              </w:rPr>
+              <w:t>–</w:t>
+            </w:r>
+            <w:r>
+              <w:rPr>
+                <w:rFonts w:cs="B Mitra" w:hint="cs"/>
+                <w:sz w:val="24"/>
+                <w:szCs w:val="24"/>
+                <w:rtl/>
+              </w:rPr>
+              <w:t xml:space="preserve"> کاربر مقدار مورد نظر را انتخاب میکند.</w:t>
+            </w:r>
+          </w:p>
+          <w:p>
+            <w:pPr>
+              <w:bidi/>
+              <w:rPr>
                 <w:rFonts w:cs="B Mitra"/>
                 <w:sz w:val="24"/>
                 <w:szCs w:val="24"/>
@@ -219,14 +557,32 @@
                 <w:szCs w:val="24"/>
                 <w:rtl/>
               </w:rPr>
-              <w:t xml:space="preserve">روند اصلی: </w:t>
+              <w:t xml:space="preserve">    ۷ </w:t>
+            </w:r>
+            <w:r>
+              <w:rPr>
+                <w:rFonts w:ascii="Times New Roman" w:hAnsi="Times New Roman" w:cs="Times New Roman" w:hint="cs"/>
+                <w:sz w:val="24"/>
+                <w:szCs w:val="24"/>
+                <w:rtl/>
+              </w:rPr>
+              <w:t>–</w:t>
+            </w:r>
+            <w:r>
+              <w:rPr>
+                <w:rFonts w:cs="B Mitra" w:hint="cs"/>
+                <w:sz w:val="24"/>
+                <w:szCs w:val="24"/>
+                <w:rtl/>
+              </w:rPr>
+              <w:t xml:space="preserve"> کاربر مقادیر وارد کرده را تائید میکند.</w:t>
             </w:r>
           </w:p>
         </w:tc>
       </w:tr>
       <w:tr>
         <w:trPr>
-          <w:trHeight w:val="890"/>
+          <w:trHeight w:val="530"/>
         </w:trPr>
         <w:tc>
           <w:tcPr>
@@ -248,7 +604,25 @@
                 <w:szCs w:val="24"/>
                 <w:rtl/>
               </w:rPr>
-              <w:t xml:space="preserve">پس شرط ها: </w:t>
+              <w:t>پس شرط ها:</w:t>
+            </w:r>
+            <w:r>
+              <w:rPr>
+                <w:rFonts w:cs="B Mitra" w:hint="cs"/>
+                <w:sz w:val="24"/>
+                <w:szCs w:val="24"/>
+                <w:rtl/>
+              </w:rPr>
+              <w:t xml:space="preserve"> مقادیر سقف و کف موجودی برای مولفه در سیستم ثبت میشود.</w:t>
+            </w:r>
+            <w:r>
+              <w:rPr>
+                <w:rFonts w:cs="B Mitra" w:hint="cs"/>
+                <w:sz w:val="24"/>
+                <w:szCs w:val="24"/>
+                <w:rtl/>
+              </w:rPr>
+              <w:t xml:space="preserve"> </w:t>
             </w:r>
           </w:p>
         </w:tc>
@@ -281,6 +655,1260 @@
               </w:rPr>
               <w:t xml:space="preserve">روند جایگزین: </w:t>
             </w:r>
+            <w:r>
+              <w:rPr>
+                <w:rFonts w:cs="B Mitra" w:hint="cs"/>
+                <w:sz w:val="24"/>
+                <w:szCs w:val="24"/>
+                <w:rtl/>
+              </w:rPr>
+              <w:t>انصراف</w:t>
+            </w:r>
+          </w:p>
+        </w:tc>
+      </w:tr>
+    </w:tbl>
+    <w:p>
+      <w:pPr>
+        <w:bidi/>
+        <w:rPr>
+          <w:rFonts w:cs="B Mitra" w:hint="cs"/>
+          <w:sz w:val="24"/>
+          <w:szCs w:val="24"/>
+          <w:rtl/>
+        </w:rPr>
+      </w:pPr>
+    </w:p>
+    <w:p>
+      <w:pPr>
+        <w:bidi/>
+        <w:rPr>
+          <w:rFonts w:cs="B Mitra" w:hint="cs"/>
+          <w:sz w:val="24"/>
+          <w:szCs w:val="24"/>
+          <w:rtl/>
+        </w:rPr>
+      </w:pPr>
+    </w:p>
+    <w:p>
+      <w:pPr>
+        <w:bidi/>
+        <w:rPr>
+          <w:rFonts w:cs="B Mitra" w:hint="cs"/>
+          <w:sz w:val="24"/>
+          <w:szCs w:val="24"/>
+          <w:rtl/>
+        </w:rPr>
+      </w:pPr>
+    </w:p>
+    <w:p>
+      <w:pPr>
+        <w:bidi/>
+        <w:rPr>
+          <w:rFonts w:cs="B Mitra" w:hint="cs"/>
+          <w:sz w:val="24"/>
+          <w:szCs w:val="24"/>
+          <w:rtl/>
+        </w:rPr>
+      </w:pPr>
+    </w:p>
+    <w:p>
+      <w:pPr>
+        <w:bidi/>
+        <w:rPr>
+          <w:rFonts w:cs="B Mitra" w:hint="cs"/>
+          <w:sz w:val="24"/>
+          <w:szCs w:val="24"/>
+          <w:rtl/>
+        </w:rPr>
+      </w:pPr>
+    </w:p>
+    <w:p>
+      <w:pPr>
+        <w:bidi/>
+        <w:rPr>
+          <w:rFonts w:cs="B Mitra" w:hint="cs"/>
+          <w:sz w:val="24"/>
+          <w:szCs w:val="24"/>
+          <w:rtl/>
+        </w:rPr>
+      </w:pPr>
+    </w:p>
+    <w:p>
+      <w:pPr>
+        <w:bidi/>
+        <w:rPr>
+          <w:rFonts w:cs="B Mitra" w:hint="cs"/>
+          <w:sz w:val="24"/>
+          <w:szCs w:val="24"/>
+          <w:rtl/>
+        </w:rPr>
+      </w:pPr>
+    </w:p>
+    <w:p>
+      <w:pPr>
+        <w:bidi/>
+        <w:rPr>
+          <w:rFonts w:cs="B Mitra" w:hint="cs"/>
+          <w:sz w:val="24"/>
+          <w:szCs w:val="24"/>
+          <w:rtl/>
+        </w:rPr>
+      </w:pPr>
+    </w:p>
+    <w:p>
+      <w:pPr>
+        <w:bidi/>
+        <w:rPr>
+          <w:rFonts w:cs="B Mitra" w:hint="cs"/>
+          <w:sz w:val="24"/>
+          <w:szCs w:val="24"/>
+          <w:rtl/>
+        </w:rPr>
+      </w:pPr>
+    </w:p>
+    <w:tbl>
+      <w:tblPr>
+        <w:tblStyle w:val="TableGrid"/>
+        <w:tblW w:w="0" w:type="auto"/>
+        <w:tblInd w:w="2804" w:type="dxa"/>
+        <w:tblLook w:val="04A0" w:firstRow="1" w:lastRow="0" w:firstColumn="1" w:lastColumn="0" w:noHBand="0" w:noVBand="1"/>
+      </w:tblPr>
+      <w:tblGrid>
+        <w:gridCol w:w="6570"/>
+      </w:tblGrid>
+      <w:tr>
+        <w:trPr>
+          <w:trHeight w:val="530"/>
+        </w:trPr>
+        <w:tc>
+          <w:tcPr>
+            <w:tcW w:w="6570" w:type="dxa"/>
+            <w:shd w:val="clear" w:color="auto" w:fill="C2D69B" w:themeFill="accent3" w:themeFillTint="99"/>
+            <w:vAlign w:val="center"/>
+          </w:tcPr>
+          <w:p>
+            <w:pPr>
+              <w:bidi/>
+              <w:rPr>
+                <w:rFonts w:cs="B Mitra"/>
+                <w:sz w:val="24"/>
+                <w:szCs w:val="24"/>
+              </w:rPr>
+            </w:pPr>
+            <w:r>
+              <w:rPr>
+                <w:rFonts w:cs="B Mitra" w:hint="cs"/>
+                <w:sz w:val="24"/>
+                <w:szCs w:val="24"/>
+                <w:rtl/>
+              </w:rPr>
+              <w:lastRenderedPageBreak/>
+              <w:t>جستجو در سیستم</w:t>
+            </w:r>
+          </w:p>
+        </w:tc>
+      </w:tr>
+      <w:tr>
+        <w:trPr>
+          <w:trHeight w:val="530"/>
+        </w:trPr>
+        <w:tc>
+          <w:tcPr>
+            <w:tcW w:w="6570" w:type="dxa"/>
+            <w:vAlign w:val="center"/>
+          </w:tcPr>
+          <w:p>
+            <w:pPr>
+              <w:bidi/>
+              <w:rPr>
+                <w:rFonts w:cs="B Mitra" w:hint="cs"/>
+                <w:sz w:val="24"/>
+                <w:szCs w:val="24"/>
+                <w:rtl/>
+              </w:rPr>
+            </w:pPr>
+            <w:r>
+              <w:rPr>
+                <w:rFonts w:cs="B Mitra" w:hint="cs"/>
+                <w:sz w:val="24"/>
+                <w:szCs w:val="24"/>
+                <w:rtl/>
+              </w:rPr>
+              <w:t>شماره:</w:t>
+            </w:r>
+          </w:p>
+        </w:tc>
+      </w:tr>
+      <w:tr>
+        <w:trPr>
+          <w:trHeight w:val="530"/>
+        </w:trPr>
+        <w:tc>
+          <w:tcPr>
+            <w:tcW w:w="6570" w:type="dxa"/>
+            <w:vAlign w:val="center"/>
+          </w:tcPr>
+          <w:p>
+            <w:pPr>
+              <w:bidi/>
+              <w:rPr>
+                <w:rFonts w:cs="B Mitra"/>
+                <w:sz w:val="24"/>
+                <w:szCs w:val="24"/>
+              </w:rPr>
+            </w:pPr>
+            <w:r>
+              <w:rPr>
+                <w:rFonts w:cs="B Mitra" w:hint="cs"/>
+                <w:sz w:val="24"/>
+                <w:szCs w:val="24"/>
+                <w:rtl/>
+              </w:rPr>
+              <w:t>توصیف: امکان جستجو در سیستم</w:t>
+            </w:r>
+            <w:r>
+              <w:rPr>
+                <w:rFonts w:ascii="B Nazanin" w:cs="B Mitra" w:hint="cs"/>
+                <w:sz w:val="24"/>
+                <w:szCs w:val="24"/>
+                <w:rtl/>
+                <w:lang w:bidi="ar-SA"/>
+              </w:rPr>
+              <w:t xml:space="preserve"> توسط کاربر </w:t>
+            </w:r>
+            <w:r>
+              <w:rPr>
+                <w:rFonts w:ascii="B Nazanin" w:cs="B Mitra" w:hint="cs"/>
+                <w:sz w:val="24"/>
+                <w:szCs w:val="24"/>
+                <w:rtl/>
+                <w:lang w:bidi="ar-SA"/>
+              </w:rPr>
+              <w:t>باتوجه</w:t>
+            </w:r>
+            <w:r>
+              <w:rPr>
+                <w:rFonts w:ascii="B Nazanin" w:cs="B Mitra"/>
+                <w:sz w:val="24"/>
+                <w:szCs w:val="24"/>
+                <w:lang w:bidi="ar-SA"/>
+              </w:rPr>
+              <w:t xml:space="preserve"> </w:t>
+            </w:r>
+            <w:r>
+              <w:rPr>
+                <w:rFonts w:ascii="B Nazanin" w:cs="B Mitra" w:hint="cs"/>
+                <w:sz w:val="24"/>
+                <w:szCs w:val="24"/>
+                <w:rtl/>
+                <w:lang w:bidi="ar-SA"/>
+              </w:rPr>
+              <w:t>به</w:t>
+            </w:r>
+            <w:r>
+              <w:rPr>
+                <w:rFonts w:ascii="B Nazanin" w:cs="B Mitra"/>
+                <w:sz w:val="24"/>
+                <w:szCs w:val="24"/>
+                <w:lang w:bidi="ar-SA"/>
+              </w:rPr>
+              <w:t xml:space="preserve"> </w:t>
+            </w:r>
+            <w:r>
+              <w:rPr>
+                <w:rFonts w:ascii="B Nazanin" w:cs="B Mitra" w:hint="cs"/>
+                <w:sz w:val="24"/>
+                <w:szCs w:val="24"/>
+                <w:rtl/>
+                <w:lang w:bidi="ar-SA"/>
+              </w:rPr>
+              <w:t>معیارها</w:t>
+            </w:r>
+            <w:r>
+              <w:rPr>
+                <w:rFonts w:ascii="B Nazanin" w:cs="B Mitra"/>
+                <w:sz w:val="24"/>
+                <w:szCs w:val="24"/>
+                <w:lang w:bidi="ar-SA"/>
+              </w:rPr>
+              <w:t xml:space="preserve"> </w:t>
+            </w:r>
+            <w:r>
+              <w:rPr>
+                <w:rFonts w:ascii="B Nazanin" w:cs="B Mitra" w:hint="cs"/>
+                <w:sz w:val="24"/>
+                <w:szCs w:val="24"/>
+                <w:rtl/>
+                <w:lang w:bidi="ar-SA"/>
+              </w:rPr>
+              <w:t>و</w:t>
+            </w:r>
+            <w:r>
+              <w:rPr>
+                <w:rFonts w:ascii="B Nazanin" w:cs="B Mitra"/>
+                <w:sz w:val="24"/>
+                <w:szCs w:val="24"/>
+                <w:lang w:bidi="ar-SA"/>
+              </w:rPr>
+              <w:t xml:space="preserve"> </w:t>
+            </w:r>
+            <w:r>
+              <w:rPr>
+                <w:rFonts w:ascii="B Nazanin" w:cs="B Mitra" w:hint="cs"/>
+                <w:sz w:val="24"/>
+                <w:szCs w:val="24"/>
+                <w:rtl/>
+                <w:lang w:bidi="ar-SA"/>
+              </w:rPr>
+              <w:t>عبارت</w:t>
+            </w:r>
+            <w:r>
+              <w:rPr>
+                <w:rFonts w:ascii="B Nazanin" w:cs="B Mitra"/>
+                <w:sz w:val="24"/>
+                <w:szCs w:val="24"/>
+                <w:lang w:bidi="ar-SA"/>
+              </w:rPr>
+              <w:t xml:space="preserve"> </w:t>
+            </w:r>
+            <w:r>
+              <w:rPr>
+                <w:rFonts w:ascii="B Nazanin" w:cs="B Mitra" w:hint="cs"/>
+                <w:sz w:val="24"/>
+                <w:szCs w:val="24"/>
+                <w:rtl/>
+                <w:lang w:bidi="ar-SA"/>
+              </w:rPr>
+              <w:t>جستجو</w:t>
+            </w:r>
+          </w:p>
+        </w:tc>
+      </w:tr>
+      <w:tr>
+        <w:trPr>
+          <w:trHeight w:val="530"/>
+        </w:trPr>
+        <w:tc>
+          <w:tcPr>
+            <w:tcW w:w="6570" w:type="dxa"/>
+            <w:vAlign w:val="center"/>
+          </w:tcPr>
+          <w:p>
+            <w:pPr>
+              <w:bidi/>
+              <w:rPr>
+                <w:rFonts w:cs="B Mitra"/>
+                <w:sz w:val="24"/>
+                <w:szCs w:val="24"/>
+              </w:rPr>
+            </w:pPr>
+            <w:r>
+              <w:rPr>
+                <w:rFonts w:cs="B Mitra" w:hint="cs"/>
+                <w:sz w:val="24"/>
+                <w:szCs w:val="24"/>
+                <w:rtl/>
+              </w:rPr>
+              <w:t xml:space="preserve">کنشگر اصلی: </w:t>
+            </w:r>
+            <w:r>
+              <w:rPr>
+                <w:rFonts w:cs="B Mitra" w:hint="cs"/>
+                <w:sz w:val="24"/>
+                <w:szCs w:val="24"/>
+                <w:rtl/>
+              </w:rPr>
+              <w:t>مشتری/ کارمند</w:t>
+            </w:r>
+          </w:p>
+        </w:tc>
+      </w:tr>
+      <w:tr>
+        <w:trPr>
+          <w:trHeight w:val="530"/>
+        </w:trPr>
+        <w:tc>
+          <w:tcPr>
+            <w:tcW w:w="6570" w:type="dxa"/>
+            <w:vAlign w:val="center"/>
+          </w:tcPr>
+          <w:p>
+            <w:pPr>
+              <w:bidi/>
+              <w:rPr>
+                <w:rFonts w:cs="B Mitra"/>
+                <w:sz w:val="24"/>
+                <w:szCs w:val="24"/>
+              </w:rPr>
+            </w:pPr>
+            <w:r>
+              <w:rPr>
+                <w:rFonts w:cs="B Mitra" w:hint="cs"/>
+                <w:sz w:val="24"/>
+                <w:szCs w:val="24"/>
+                <w:rtl/>
+              </w:rPr>
+              <w:t>کنشگر فرعی: -</w:t>
+            </w:r>
+          </w:p>
+        </w:tc>
+      </w:tr>
+      <w:tr>
+        <w:trPr>
+          <w:trHeight w:val="620"/>
+        </w:trPr>
+        <w:tc>
+          <w:tcPr>
+            <w:tcW w:w="6570" w:type="dxa"/>
+          </w:tcPr>
+          <w:p>
+            <w:pPr>
+              <w:bidi/>
+              <w:rPr>
+                <w:rFonts w:cs="B Mitra"/>
+                <w:sz w:val="24"/>
+                <w:szCs w:val="24"/>
+              </w:rPr>
+            </w:pPr>
+            <w:r>
+              <w:rPr>
+                <w:rFonts w:cs="B Mitra" w:hint="cs"/>
+                <w:sz w:val="24"/>
+                <w:szCs w:val="24"/>
+                <w:rtl/>
+              </w:rPr>
+              <w:t>پیش شرط ها: کاربر وارد سیستم شده باشد</w:t>
+            </w:r>
+          </w:p>
+        </w:tc>
+      </w:tr>
+      <w:tr>
+        <w:trPr>
+          <w:trHeight w:val="1880"/>
+        </w:trPr>
+        <w:tc>
+          <w:tcPr>
+            <w:tcW w:w="6570" w:type="dxa"/>
+          </w:tcPr>
+          <w:p>
+            <w:pPr>
+              <w:bidi/>
+              <w:rPr>
+                <w:rFonts w:cs="B Mitra" w:hint="cs"/>
+                <w:sz w:val="24"/>
+                <w:szCs w:val="24"/>
+                <w:rtl/>
+              </w:rPr>
+            </w:pPr>
+            <w:r>
+              <w:rPr>
+                <w:rFonts w:cs="B Mitra" w:hint="cs"/>
+                <w:sz w:val="24"/>
+                <w:szCs w:val="24"/>
+                <w:rtl/>
+              </w:rPr>
+              <w:t xml:space="preserve">روند اصلی: </w:t>
+            </w:r>
+          </w:p>
+          <w:p>
+            <w:pPr>
+              <w:bidi/>
+              <w:rPr>
+                <w:rFonts w:cs="B Mitra" w:hint="cs"/>
+                <w:sz w:val="24"/>
+                <w:szCs w:val="24"/>
+                <w:rtl/>
+              </w:rPr>
+            </w:pPr>
+            <w:r>
+              <w:rPr>
+                <w:rFonts w:cs="B Mitra" w:hint="cs"/>
+                <w:sz w:val="24"/>
+                <w:szCs w:val="24"/>
+                <w:rtl/>
+              </w:rPr>
+              <w:t xml:space="preserve">    ۱ </w:t>
+            </w:r>
+            <w:r>
+              <w:rPr>
+                <w:rFonts w:ascii="Times New Roman" w:hAnsi="Times New Roman" w:cs="Times New Roman" w:hint="cs"/>
+                <w:sz w:val="24"/>
+                <w:szCs w:val="24"/>
+                <w:rtl/>
+              </w:rPr>
+              <w:t>–</w:t>
+            </w:r>
+            <w:r>
+              <w:rPr>
+                <w:rFonts w:cs="B Mitra" w:hint="cs"/>
+                <w:sz w:val="24"/>
+                <w:szCs w:val="24"/>
+                <w:rtl/>
+              </w:rPr>
+              <w:t xml:space="preserve">  </w:t>
+            </w:r>
+            <w:r>
+              <w:rPr>
+                <w:rFonts w:ascii="B Nazanin" w:cs="B Mitra" w:hint="cs"/>
+                <w:sz w:val="24"/>
+                <w:szCs w:val="24"/>
+                <w:rtl/>
+                <w:lang w:bidi="ar-SA"/>
+              </w:rPr>
+              <w:t>کاربر</w:t>
+            </w:r>
+            <w:r>
+              <w:rPr>
+                <w:rFonts w:ascii="B Nazanin" w:cs="B Mitra"/>
+                <w:sz w:val="24"/>
+                <w:szCs w:val="24"/>
+                <w:lang w:bidi="ar-SA"/>
+              </w:rPr>
+              <w:t xml:space="preserve"> </w:t>
+            </w:r>
+            <w:r>
+              <w:rPr>
+                <w:rFonts w:ascii="B Nazanin" w:cs="B Mitra" w:hint="cs"/>
+                <w:sz w:val="24"/>
+                <w:szCs w:val="24"/>
+                <w:rtl/>
+                <w:lang w:bidi="ar-SA"/>
+              </w:rPr>
+              <w:t>معیارهای</w:t>
+            </w:r>
+            <w:r>
+              <w:rPr>
+                <w:rFonts w:ascii="B Nazanin" w:cs="B Mitra"/>
+                <w:sz w:val="24"/>
+                <w:szCs w:val="24"/>
+                <w:lang w:bidi="ar-SA"/>
+              </w:rPr>
+              <w:t xml:space="preserve"> </w:t>
+            </w:r>
+            <w:r>
+              <w:rPr>
+                <w:rFonts w:ascii="B Nazanin" w:cs="B Mitra" w:hint="cs"/>
+                <w:sz w:val="24"/>
+                <w:szCs w:val="24"/>
+                <w:rtl/>
+                <w:lang w:bidi="ar-SA"/>
+              </w:rPr>
+              <w:t>جستجو</w:t>
+            </w:r>
+            <w:r>
+              <w:rPr>
+                <w:rFonts w:ascii="B Nazanin" w:cs="B Mitra"/>
+                <w:sz w:val="24"/>
+                <w:szCs w:val="24"/>
+                <w:lang w:bidi="ar-SA"/>
+              </w:rPr>
+              <w:t xml:space="preserve"> </w:t>
+            </w:r>
+            <w:r>
+              <w:rPr>
+                <w:rFonts w:ascii="B Nazanin" w:cs="B Mitra" w:hint="cs"/>
+                <w:sz w:val="24"/>
+                <w:szCs w:val="24"/>
+                <w:rtl/>
+                <w:lang w:bidi="ar-SA"/>
+              </w:rPr>
+              <w:t>از</w:t>
+            </w:r>
+            <w:r>
+              <w:rPr>
+                <w:rFonts w:ascii="B Nazanin" w:cs="B Mitra"/>
+                <w:sz w:val="24"/>
+                <w:szCs w:val="24"/>
+                <w:lang w:bidi="ar-SA"/>
+              </w:rPr>
+              <w:t xml:space="preserve"> </w:t>
+            </w:r>
+            <w:r>
+              <w:rPr>
+                <w:rFonts w:ascii="B Nazanin" w:cs="B Mitra" w:hint="cs"/>
+                <w:sz w:val="24"/>
+                <w:szCs w:val="24"/>
+                <w:rtl/>
+                <w:lang w:bidi="ar-SA"/>
+              </w:rPr>
+              <w:t>قبیل</w:t>
+            </w:r>
+            <w:r>
+              <w:rPr>
+                <w:rFonts w:ascii="B Nazanin" w:cs="B Mitra"/>
+                <w:sz w:val="24"/>
+                <w:szCs w:val="24"/>
+                <w:lang w:bidi="ar-SA"/>
+              </w:rPr>
+              <w:t xml:space="preserve"> </w:t>
+            </w:r>
+            <w:r>
+              <w:rPr>
+                <w:rFonts w:ascii="B Nazanin" w:cs="B Mitra" w:hint="cs"/>
+                <w:sz w:val="24"/>
+                <w:szCs w:val="24"/>
+                <w:rtl/>
+                <w:lang w:bidi="ar-SA"/>
+              </w:rPr>
+              <w:t>دسته</w:t>
+            </w:r>
+            <w:r>
+              <w:rPr>
+                <w:rFonts w:ascii="B Nazanin" w:cs="B Mitra"/>
+                <w:sz w:val="24"/>
+                <w:szCs w:val="24"/>
+                <w:lang w:bidi="ar-SA"/>
+              </w:rPr>
+              <w:t xml:space="preserve"> </w:t>
+            </w:r>
+            <w:r>
+              <w:rPr>
+                <w:rFonts w:ascii="B Nazanin" w:cs="B Mitra" w:hint="cs"/>
+                <w:sz w:val="24"/>
+                <w:szCs w:val="24"/>
+                <w:rtl/>
+                <w:lang w:bidi="ar-SA"/>
+              </w:rPr>
+              <w:t>های</w:t>
+            </w:r>
+            <w:r>
+              <w:rPr>
+                <w:rFonts w:ascii="B Nazanin" w:cs="B Mitra"/>
+                <w:sz w:val="24"/>
+                <w:szCs w:val="24"/>
+                <w:lang w:bidi="ar-SA"/>
+              </w:rPr>
+              <w:t xml:space="preserve"> </w:t>
+            </w:r>
+            <w:r>
+              <w:rPr>
+                <w:rFonts w:ascii="B Nazanin" w:cs="B Mitra" w:hint="cs"/>
+                <w:sz w:val="24"/>
+                <w:szCs w:val="24"/>
+                <w:rtl/>
+                <w:lang w:bidi="ar-SA"/>
+              </w:rPr>
+              <w:t>مورد</w:t>
+            </w:r>
+            <w:r>
+              <w:rPr>
+                <w:rFonts w:ascii="B Nazanin" w:cs="B Mitra"/>
+                <w:sz w:val="24"/>
+                <w:szCs w:val="24"/>
+                <w:lang w:bidi="ar-SA"/>
+              </w:rPr>
+              <w:t xml:space="preserve"> </w:t>
+            </w:r>
+            <w:r>
+              <w:rPr>
+                <w:rFonts w:ascii="B Nazanin" w:cs="B Mitra" w:hint="cs"/>
+                <w:sz w:val="24"/>
+                <w:szCs w:val="24"/>
+                <w:rtl/>
+                <w:lang w:bidi="ar-SA"/>
+              </w:rPr>
+              <w:t>نظر</w:t>
+            </w:r>
+            <w:r>
+              <w:rPr>
+                <w:rFonts w:ascii="B Nazanin" w:cs="B Mitra"/>
+                <w:sz w:val="24"/>
+                <w:szCs w:val="24"/>
+                <w:lang w:bidi="ar-SA"/>
+              </w:rPr>
+              <w:t xml:space="preserve"> </w:t>
+            </w:r>
+            <w:r>
+              <w:rPr>
+                <w:rFonts w:ascii="B Nazanin" w:cs="B Mitra" w:hint="cs"/>
+                <w:sz w:val="24"/>
+                <w:szCs w:val="24"/>
+                <w:rtl/>
+                <w:lang w:bidi="ar-SA"/>
+              </w:rPr>
+              <w:t>را</w:t>
+            </w:r>
+            <w:r>
+              <w:rPr>
+                <w:rFonts w:ascii="B Nazanin" w:cs="B Mitra"/>
+                <w:sz w:val="24"/>
+                <w:szCs w:val="24"/>
+                <w:lang w:bidi="ar-SA"/>
+              </w:rPr>
+              <w:t xml:space="preserve"> </w:t>
+            </w:r>
+            <w:r>
+              <w:rPr>
+                <w:rFonts w:ascii="B Nazanin" w:cs="B Mitra" w:hint="cs"/>
+                <w:sz w:val="24"/>
+                <w:szCs w:val="24"/>
+                <w:rtl/>
+                <w:lang w:bidi="ar-SA"/>
+              </w:rPr>
+              <w:t>تعیین</w:t>
+            </w:r>
+            <w:r>
+              <w:rPr>
+                <w:rFonts w:ascii="B Nazanin" w:cs="B Mitra"/>
+                <w:sz w:val="24"/>
+                <w:szCs w:val="24"/>
+                <w:lang w:bidi="ar-SA"/>
+              </w:rPr>
+              <w:t xml:space="preserve"> </w:t>
+            </w:r>
+            <w:r>
+              <w:rPr>
+                <w:rFonts w:ascii="B Nazanin" w:cs="B Mitra" w:hint="cs"/>
+                <w:sz w:val="24"/>
+                <w:szCs w:val="24"/>
+                <w:rtl/>
+                <w:lang w:bidi="ar-SA"/>
+              </w:rPr>
+              <w:t>می</w:t>
+            </w:r>
+            <w:r>
+              <w:rPr>
+                <w:rFonts w:ascii="B Nazanin" w:cs="B Mitra"/>
+                <w:sz w:val="24"/>
+                <w:szCs w:val="24"/>
+                <w:lang w:bidi="ar-SA"/>
+              </w:rPr>
+              <w:t xml:space="preserve"> </w:t>
+            </w:r>
+            <w:r>
+              <w:rPr>
+                <w:rFonts w:ascii="B Nazanin" w:cs="B Mitra" w:hint="cs"/>
+                <w:sz w:val="24"/>
+                <w:szCs w:val="24"/>
+                <w:rtl/>
+                <w:lang w:bidi="ar-SA"/>
+              </w:rPr>
+              <w:t>کند</w:t>
+            </w:r>
+            <w:r>
+              <w:rPr>
+                <w:rFonts w:ascii="B Nazanin" w:cs="B Mitra"/>
+                <w:sz w:val="24"/>
+                <w:szCs w:val="24"/>
+                <w:lang w:bidi="ar-SA"/>
+              </w:rPr>
+              <w:t>.</w:t>
+            </w:r>
+          </w:p>
+          <w:p>
+            <w:pPr>
+              <w:bidi/>
+              <w:rPr>
+                <w:rFonts w:cs="B Mitra" w:hint="cs"/>
+                <w:sz w:val="24"/>
+                <w:szCs w:val="24"/>
+                <w:rtl/>
+              </w:rPr>
+            </w:pPr>
+            <w:r>
+              <w:rPr>
+                <w:rFonts w:cs="B Mitra" w:hint="cs"/>
+                <w:sz w:val="24"/>
+                <w:szCs w:val="24"/>
+                <w:rtl/>
+              </w:rPr>
+              <w:t xml:space="preserve">    ۲ </w:t>
+            </w:r>
+            <w:r>
+              <w:rPr>
+                <w:rFonts w:ascii="Times New Roman" w:hAnsi="Times New Roman" w:cs="Times New Roman" w:hint="cs"/>
+                <w:sz w:val="24"/>
+                <w:szCs w:val="24"/>
+                <w:rtl/>
+              </w:rPr>
+              <w:t>–</w:t>
+            </w:r>
+            <w:r>
+              <w:rPr>
+                <w:rFonts w:cs="B Mitra" w:hint="cs"/>
+                <w:sz w:val="24"/>
+                <w:szCs w:val="24"/>
+                <w:rtl/>
+              </w:rPr>
+              <w:t xml:space="preserve"> </w:t>
+            </w:r>
+            <w:r>
+              <w:rPr>
+                <w:rFonts w:ascii="B Nazanin" w:cs="B Mitra" w:hint="cs"/>
+                <w:sz w:val="24"/>
+                <w:szCs w:val="24"/>
+                <w:rtl/>
+                <w:lang w:bidi="ar-SA"/>
+              </w:rPr>
+              <w:t>کاربر</w:t>
+            </w:r>
+            <w:r>
+              <w:rPr>
+                <w:rFonts w:ascii="B Nazanin" w:cs="B Mitra"/>
+                <w:sz w:val="24"/>
+                <w:szCs w:val="24"/>
+                <w:lang w:bidi="ar-SA"/>
+              </w:rPr>
+              <w:t xml:space="preserve"> </w:t>
+            </w:r>
+            <w:r>
+              <w:rPr>
+                <w:rFonts w:ascii="B Nazanin" w:cs="B Mitra" w:hint="cs"/>
+                <w:sz w:val="24"/>
+                <w:szCs w:val="24"/>
+                <w:rtl/>
+                <w:lang w:bidi="ar-SA"/>
+              </w:rPr>
+              <w:t>عبارات</w:t>
+            </w:r>
+            <w:r>
+              <w:rPr>
+                <w:rFonts w:ascii="B Nazanin" w:cs="B Mitra"/>
+                <w:sz w:val="24"/>
+                <w:szCs w:val="24"/>
+                <w:lang w:bidi="ar-SA"/>
+              </w:rPr>
+              <w:t xml:space="preserve"> </w:t>
+            </w:r>
+            <w:r>
+              <w:rPr>
+                <w:rFonts w:ascii="B Nazanin" w:cs="B Mitra" w:hint="cs"/>
+                <w:sz w:val="24"/>
+                <w:szCs w:val="24"/>
+                <w:rtl/>
+                <w:lang w:bidi="ar-SA"/>
+              </w:rPr>
+              <w:t>جستجو</w:t>
+            </w:r>
+            <w:r>
+              <w:rPr>
+                <w:rFonts w:ascii="B Nazanin" w:cs="B Mitra"/>
+                <w:sz w:val="24"/>
+                <w:szCs w:val="24"/>
+                <w:lang w:bidi="ar-SA"/>
+              </w:rPr>
+              <w:t xml:space="preserve"> </w:t>
+            </w:r>
+            <w:r>
+              <w:rPr>
+                <w:rFonts w:ascii="B Nazanin" w:cs="B Mitra" w:hint="cs"/>
+                <w:sz w:val="24"/>
+                <w:szCs w:val="24"/>
+                <w:rtl/>
+                <w:lang w:bidi="ar-SA"/>
+              </w:rPr>
+              <w:t>را</w:t>
+            </w:r>
+            <w:r>
+              <w:rPr>
+                <w:rFonts w:ascii="B Nazanin" w:cs="B Mitra"/>
+                <w:sz w:val="24"/>
+                <w:szCs w:val="24"/>
+                <w:lang w:bidi="ar-SA"/>
+              </w:rPr>
+              <w:t xml:space="preserve"> </w:t>
+            </w:r>
+            <w:r>
+              <w:rPr>
+                <w:rFonts w:ascii="B Nazanin" w:cs="B Mitra" w:hint="cs"/>
+                <w:sz w:val="24"/>
+                <w:szCs w:val="24"/>
+                <w:rtl/>
+                <w:lang w:bidi="ar-SA"/>
+              </w:rPr>
+              <w:t>وارد</w:t>
+            </w:r>
+            <w:r>
+              <w:rPr>
+                <w:rFonts w:ascii="B Nazanin" w:cs="B Mitra"/>
+                <w:sz w:val="24"/>
+                <w:szCs w:val="24"/>
+                <w:lang w:bidi="ar-SA"/>
+              </w:rPr>
+              <w:t xml:space="preserve"> </w:t>
+            </w:r>
+            <w:r>
+              <w:rPr>
+                <w:rFonts w:ascii="B Nazanin" w:cs="B Mitra" w:hint="cs"/>
+                <w:sz w:val="24"/>
+                <w:szCs w:val="24"/>
+                <w:rtl/>
+                <w:lang w:bidi="ar-SA"/>
+              </w:rPr>
+              <w:t>می</w:t>
+            </w:r>
+            <w:r>
+              <w:rPr>
+                <w:rFonts w:ascii="B Nazanin" w:cs="B Mitra"/>
+                <w:sz w:val="24"/>
+                <w:szCs w:val="24"/>
+                <w:lang w:bidi="ar-SA"/>
+              </w:rPr>
+              <w:t xml:space="preserve"> </w:t>
+            </w:r>
+            <w:r>
+              <w:rPr>
+                <w:rFonts w:ascii="B Nazanin" w:cs="B Mitra" w:hint="cs"/>
+                <w:sz w:val="24"/>
+                <w:szCs w:val="24"/>
+                <w:rtl/>
+                <w:lang w:bidi="ar-SA"/>
+              </w:rPr>
+              <w:t>کند</w:t>
+            </w:r>
+            <w:r>
+              <w:rPr>
+                <w:rFonts w:ascii="B Nazanin" w:cs="B Mitra"/>
+                <w:sz w:val="24"/>
+                <w:szCs w:val="24"/>
+                <w:lang w:bidi="ar-SA"/>
+              </w:rPr>
+              <w:t>.</w:t>
+            </w:r>
+          </w:p>
+          <w:p>
+            <w:pPr>
+              <w:bidi/>
+              <w:rPr>
+                <w:rFonts w:cs="B Mitra" w:hint="cs"/>
+                <w:sz w:val="24"/>
+                <w:szCs w:val="24"/>
+                <w:rtl/>
+              </w:rPr>
+            </w:pPr>
+            <w:r>
+              <w:rPr>
+                <w:rFonts w:cs="B Mitra" w:hint="cs"/>
+                <w:sz w:val="24"/>
+                <w:szCs w:val="24"/>
+                <w:rtl/>
+              </w:rPr>
+              <w:t xml:space="preserve">    ۳ </w:t>
+            </w:r>
+            <w:r>
+              <w:rPr>
+                <w:rFonts w:ascii="Times New Roman" w:hAnsi="Times New Roman" w:cs="Times New Roman" w:hint="cs"/>
+                <w:sz w:val="24"/>
+                <w:szCs w:val="24"/>
+                <w:rtl/>
+              </w:rPr>
+              <w:t>–</w:t>
+            </w:r>
+            <w:r>
+              <w:rPr>
+                <w:rFonts w:cs="B Mitra" w:hint="cs"/>
+                <w:sz w:val="24"/>
+                <w:szCs w:val="24"/>
+                <w:rtl/>
+              </w:rPr>
+              <w:t xml:space="preserve"> </w:t>
+            </w:r>
+            <w:r>
+              <w:rPr>
+                <w:rFonts w:cs="B Mitra" w:hint="cs"/>
+                <w:sz w:val="24"/>
+                <w:szCs w:val="24"/>
+                <w:rtl/>
+              </w:rPr>
+              <w:t xml:space="preserve">کاربر از سیستم تقاضای جستجو  </w:t>
+            </w:r>
+            <w:r>
+              <w:rPr>
+                <w:rFonts w:ascii="B Nazanin" w:cs="B Mitra" w:hint="cs"/>
+                <w:sz w:val="24"/>
+                <w:szCs w:val="24"/>
+                <w:rtl/>
+                <w:lang w:bidi="ar-SA"/>
+              </w:rPr>
+              <w:t>می</w:t>
+            </w:r>
+            <w:r>
+              <w:rPr>
+                <w:rFonts w:ascii="B Nazanin" w:cs="B Mitra"/>
+                <w:sz w:val="24"/>
+                <w:szCs w:val="24"/>
+                <w:lang w:bidi="ar-SA"/>
+              </w:rPr>
+              <w:t xml:space="preserve"> </w:t>
+            </w:r>
+            <w:r>
+              <w:rPr>
+                <w:rFonts w:ascii="B Nazanin" w:cs="B Mitra" w:hint="cs"/>
+                <w:sz w:val="24"/>
+                <w:szCs w:val="24"/>
+                <w:rtl/>
+                <w:lang w:bidi="ar-SA"/>
+              </w:rPr>
+              <w:t>کند</w:t>
+            </w:r>
+            <w:r>
+              <w:rPr>
+                <w:rFonts w:ascii="B Nazanin" w:cs="B Mitra"/>
+                <w:sz w:val="24"/>
+                <w:szCs w:val="24"/>
+                <w:lang w:bidi="ar-SA"/>
+              </w:rPr>
+              <w:t>.</w:t>
+            </w:r>
+            <w:r>
+              <w:rPr>
+                <w:rFonts w:cs="B Mitra" w:hint="cs"/>
+                <w:sz w:val="24"/>
+                <w:szCs w:val="24"/>
+                <w:rtl/>
+              </w:rPr>
+              <w:t xml:space="preserve"> </w:t>
+            </w:r>
+          </w:p>
+          <w:p>
+            <w:pPr>
+              <w:bidi/>
+              <w:rPr>
+                <w:rFonts w:cs="B Mitra"/>
+                <w:sz w:val="24"/>
+                <w:szCs w:val="24"/>
+              </w:rPr>
+            </w:pPr>
+            <w:r>
+              <w:rPr>
+                <w:rFonts w:cs="B Mitra" w:hint="cs"/>
+                <w:sz w:val="24"/>
+                <w:szCs w:val="24"/>
+                <w:rtl/>
+              </w:rPr>
+              <w:t xml:space="preserve">    ۴ - </w:t>
+            </w:r>
+            <w:r>
+              <w:rPr>
+                <w:rFonts w:ascii="B Nazanin" w:cs="B Mitra" w:hint="cs"/>
+                <w:sz w:val="24"/>
+                <w:szCs w:val="24"/>
+                <w:rtl/>
+                <w:lang w:bidi="ar-SA"/>
+              </w:rPr>
+              <w:t>سیستم</w:t>
+            </w:r>
+            <w:r>
+              <w:rPr>
+                <w:rFonts w:ascii="B Nazanin" w:cs="B Mitra"/>
+                <w:sz w:val="24"/>
+                <w:szCs w:val="24"/>
+                <w:lang w:bidi="ar-SA"/>
+              </w:rPr>
+              <w:t xml:space="preserve"> </w:t>
+            </w:r>
+            <w:r>
+              <w:rPr>
+                <w:rFonts w:ascii="B Nazanin" w:cs="B Mitra" w:hint="cs"/>
+                <w:sz w:val="24"/>
+                <w:szCs w:val="24"/>
+                <w:rtl/>
+                <w:lang w:bidi="ar-SA"/>
+              </w:rPr>
+              <w:t>موارد</w:t>
+            </w:r>
+            <w:r>
+              <w:rPr>
+                <w:rFonts w:ascii="B Nazanin" w:cs="B Mitra"/>
+                <w:sz w:val="24"/>
+                <w:szCs w:val="24"/>
+                <w:lang w:bidi="ar-SA"/>
+              </w:rPr>
+              <w:t xml:space="preserve"> </w:t>
+            </w:r>
+            <w:r>
+              <w:rPr>
+                <w:rFonts w:ascii="B Nazanin" w:cs="B Mitra" w:hint="cs"/>
+                <w:sz w:val="24"/>
+                <w:szCs w:val="24"/>
+                <w:rtl/>
+                <w:lang w:bidi="ar-SA"/>
+              </w:rPr>
+              <w:t>مطابق</w:t>
+            </w:r>
+            <w:r>
+              <w:rPr>
+                <w:rFonts w:ascii="B Nazanin" w:cs="B Mitra"/>
+                <w:sz w:val="24"/>
+                <w:szCs w:val="24"/>
+                <w:lang w:bidi="ar-SA"/>
+              </w:rPr>
+              <w:t xml:space="preserve"> </w:t>
+            </w:r>
+            <w:r>
+              <w:rPr>
+                <w:rFonts w:ascii="B Nazanin" w:cs="B Mitra" w:hint="cs"/>
+                <w:sz w:val="24"/>
+                <w:szCs w:val="24"/>
+                <w:rtl/>
+                <w:lang w:bidi="ar-SA"/>
+              </w:rPr>
+              <w:t>جستجو</w:t>
+            </w:r>
+            <w:r>
+              <w:rPr>
+                <w:rFonts w:ascii="B Nazanin" w:cs="B Mitra"/>
+                <w:sz w:val="24"/>
+                <w:szCs w:val="24"/>
+                <w:lang w:bidi="ar-SA"/>
+              </w:rPr>
+              <w:t xml:space="preserve"> </w:t>
+            </w:r>
+            <w:r>
+              <w:rPr>
+                <w:rFonts w:ascii="B Nazanin" w:cs="B Mitra" w:hint="cs"/>
+                <w:sz w:val="24"/>
+                <w:szCs w:val="24"/>
+                <w:rtl/>
+                <w:lang w:bidi="ar-SA"/>
+              </w:rPr>
+              <w:t>را</w:t>
+            </w:r>
+            <w:r>
+              <w:rPr>
+                <w:rFonts w:ascii="B Nazanin" w:cs="B Mitra"/>
+                <w:sz w:val="24"/>
+                <w:szCs w:val="24"/>
+                <w:lang w:bidi="ar-SA"/>
+              </w:rPr>
+              <w:t xml:space="preserve"> </w:t>
+            </w:r>
+            <w:r>
+              <w:rPr>
+                <w:rFonts w:ascii="B Nazanin" w:cs="B Mitra" w:hint="cs"/>
+                <w:sz w:val="24"/>
+                <w:szCs w:val="24"/>
+                <w:rtl/>
+                <w:lang w:bidi="ar-SA"/>
+              </w:rPr>
+              <w:t>پیدا</w:t>
+            </w:r>
+            <w:r>
+              <w:rPr>
+                <w:rFonts w:ascii="B Nazanin" w:cs="B Mitra"/>
+                <w:sz w:val="24"/>
+                <w:szCs w:val="24"/>
+                <w:lang w:bidi="ar-SA"/>
+              </w:rPr>
+              <w:t xml:space="preserve"> </w:t>
+            </w:r>
+            <w:r>
+              <w:rPr>
+                <w:rFonts w:ascii="B Nazanin" w:cs="B Mitra" w:hint="cs"/>
+                <w:sz w:val="24"/>
+                <w:szCs w:val="24"/>
+                <w:rtl/>
+                <w:lang w:bidi="ar-SA"/>
+              </w:rPr>
+              <w:t>می</w:t>
+            </w:r>
+            <w:r>
+              <w:rPr>
+                <w:rFonts w:ascii="B Nazanin" w:cs="B Mitra"/>
+                <w:sz w:val="24"/>
+                <w:szCs w:val="24"/>
+                <w:lang w:bidi="ar-SA"/>
+              </w:rPr>
+              <w:t xml:space="preserve"> </w:t>
+            </w:r>
+            <w:r>
+              <w:rPr>
+                <w:rFonts w:ascii="B Nazanin" w:cs="B Mitra" w:hint="cs"/>
+                <w:sz w:val="24"/>
+                <w:szCs w:val="24"/>
+                <w:rtl/>
+                <w:lang w:bidi="ar-SA"/>
+              </w:rPr>
+              <w:t>کند</w:t>
+            </w:r>
+            <w:r>
+              <w:rPr>
+                <w:rFonts w:ascii="B Nazanin" w:cs="B Mitra"/>
+                <w:sz w:val="24"/>
+                <w:szCs w:val="24"/>
+                <w:lang w:bidi="ar-SA"/>
+              </w:rPr>
+              <w:t>.</w:t>
+            </w:r>
+          </w:p>
+        </w:tc>
+      </w:tr>
+      <w:tr>
+        <w:trPr>
+          <w:trHeight w:val="800"/>
+        </w:trPr>
+        <w:tc>
+          <w:tcPr>
+            <w:tcW w:w="6570" w:type="dxa"/>
+          </w:tcPr>
+          <w:p>
+            <w:pPr>
+              <w:bidi/>
+              <w:rPr>
+                <w:rFonts w:cs="B Mitra"/>
+                <w:sz w:val="24"/>
+                <w:szCs w:val="24"/>
+              </w:rPr>
+            </w:pPr>
+            <w:r>
+              <w:rPr>
+                <w:rFonts w:cs="B Mitra" w:hint="cs"/>
+                <w:sz w:val="24"/>
+                <w:szCs w:val="24"/>
+                <w:rtl/>
+              </w:rPr>
+              <w:t xml:space="preserve">پس شرط ها: </w:t>
+            </w:r>
+            <w:r>
+              <w:rPr>
+                <w:rFonts w:cs="B Mitra" w:hint="cs"/>
+                <w:sz w:val="24"/>
+                <w:szCs w:val="24"/>
+                <w:rtl/>
+              </w:rPr>
+              <w:t>سیستم موارد یافت شده را به کاربر نشان میدهد و در صورت عدم یافت نتایج عبارت "جستجو نتیجه ای در بر نداشت" را به کاربر نشان میدهد.</w:t>
+            </w:r>
+          </w:p>
+        </w:tc>
+      </w:tr>
+      <w:tr>
+        <w:trPr>
+          <w:trHeight w:val="620"/>
+        </w:trPr>
+        <w:tc>
+          <w:tcPr>
+            <w:tcW w:w="6570" w:type="dxa"/>
+            <w:vAlign w:val="center"/>
+          </w:tcPr>
+          <w:p>
+            <w:pPr>
+              <w:bidi/>
+              <w:rPr>
+                <w:rFonts w:cs="B Mitra" w:hint="cs"/>
+                <w:sz w:val="24"/>
+                <w:szCs w:val="24"/>
+                <w:rtl/>
+              </w:rPr>
+            </w:pPr>
+            <w:r>
+              <w:rPr>
+                <w:rFonts w:cs="B Mitra" w:hint="cs"/>
+                <w:sz w:val="24"/>
+                <w:szCs w:val="24"/>
+                <w:rtl/>
+              </w:rPr>
+              <w:t xml:space="preserve">روند جایگزین: </w:t>
+            </w:r>
+            <w:r>
+              <w:rPr>
+                <w:rFonts w:cs="B Mitra" w:hint="cs"/>
+                <w:sz w:val="24"/>
+                <w:szCs w:val="24"/>
+                <w:rtl/>
+              </w:rPr>
+              <w:t>انصراف</w:t>
+            </w:r>
           </w:p>
         </w:tc>
       </w:tr>
@@ -303,6 +1931,284 @@
     </w:sectPr>
   </w:body>
 </w:document>
+</file>
+
+<file path=word/numbering.xml><?xml version="1.0" encoding="utf-8"?>
+<w:numbering xmlns:wpc="http://schemas.microsoft.com/office/word/2010/wordprocessingCanvas" xmlns:mc="http://schemas.openxmlformats.org/markup-compatibility/2006" xmlns:o="urn:schemas-microsoft-com:office:office" xmlns:r="http://schemas.openxmlformats.org/officeDocument/2006/relationships" xmlns:m="http://schemas.openxmlformats.org/officeDocument/2006/math" xmlns:v="urn:schemas-microsoft-com:vml" xmlns:wp14="http://schemas.microsoft.com/office/word/2010/wordprocessingDrawing" xmlns:wp="http://schemas.openxmlformats.org/drawingml/2006/wordprocessingDrawing" xmlns:w10="urn:schemas-microsoft-com:office:word" xmlns:w="http://schemas.openxmlformats.org/wordprocessingml/2006/main" xmlns:w14="http://schemas.microsoft.com/office/word/2010/wordml" xmlns:wpg="http://schemas.microsoft.com/office/word/2010/wordprocessingGroup" xmlns:wpi="http://schemas.microsoft.com/office/word/2010/wordprocessingInk" xmlns:wne="http://schemas.microsoft.com/office/word/2006/wordml" xmlns:wps="http://schemas.microsoft.com/office/word/2010/wordprocessingShape" mc:Ignorable="w14 wp14">
+  <w:abstractNum w:abstractNumId="0">
+    <w:nsid w:val="07724AC7"/>
+    <w:multiLevelType w:val="hybridMultilevel"/>
+    <w:tmpl w:val="0C988868"/>
+    <w:lvl w:ilvl="0" w:tplc="0409000F">
+      <w:start w:val="1"/>
+      <w:numFmt w:val="decimal"/>
+      <w:lvlText w:val="%1."/>
+      <w:lvlJc w:val="left"/>
+      <w:pPr>
+        <w:ind w:left="1440" w:hanging="360"/>
+      </w:pPr>
+    </w:lvl>
+    <w:lvl w:ilvl="1" w:tplc="04090019" w:tentative="1">
+      <w:start w:val="1"/>
+      <w:numFmt w:val="lowerLetter"/>
+      <w:lvlText w:val="%2."/>
+      <w:lvlJc w:val="left"/>
+      <w:pPr>
+        <w:ind w:left="2160" w:hanging="360"/>
+      </w:pPr>
+    </w:lvl>
+    <w:lvl w:ilvl="2" w:tplc="0409001B" w:tentative="1">
+      <w:start w:val="1"/>
+      <w:numFmt w:val="lowerRoman"/>
+      <w:lvlText w:val="%3."/>
+      <w:lvlJc w:val="right"/>
+      <w:pPr>
+        <w:ind w:left="2880" w:hanging="180"/>
+      </w:pPr>
+    </w:lvl>
+    <w:lvl w:ilvl="3" w:tplc="0409000F" w:tentative="1">
+      <w:start w:val="1"/>
+      <w:numFmt w:val="decimal"/>
+      <w:lvlText w:val="%4."/>
+      <w:lvlJc w:val="left"/>
+      <w:pPr>
+        <w:ind w:left="3600" w:hanging="360"/>
+      </w:pPr>
+    </w:lvl>
+    <w:lvl w:ilvl="4" w:tplc="04090019" w:tentative="1">
+      <w:start w:val="1"/>
+      <w:numFmt w:val="lowerLetter"/>
+      <w:lvlText w:val="%5."/>
+      <w:lvlJc w:val="left"/>
+      <w:pPr>
+        <w:ind w:left="4320" w:hanging="360"/>
+      </w:pPr>
+    </w:lvl>
+    <w:lvl w:ilvl="5" w:tplc="0409001B" w:tentative="1">
+      <w:start w:val="1"/>
+      <w:numFmt w:val="lowerRoman"/>
+      <w:lvlText w:val="%6."/>
+      <w:lvlJc w:val="right"/>
+      <w:pPr>
+        <w:ind w:left="5040" w:hanging="180"/>
+      </w:pPr>
+    </w:lvl>
+    <w:lvl w:ilvl="6" w:tplc="0409000F" w:tentative="1">
+      <w:start w:val="1"/>
+      <w:numFmt w:val="decimal"/>
+      <w:lvlText w:val="%7."/>
+      <w:lvlJc w:val="left"/>
+      <w:pPr>
+        <w:ind w:left="5760" w:hanging="360"/>
+      </w:pPr>
+    </w:lvl>
+    <w:lvl w:ilvl="7" w:tplc="04090019" w:tentative="1">
+      <w:start w:val="1"/>
+      <w:numFmt w:val="lowerLetter"/>
+      <w:lvlText w:val="%8."/>
+      <w:lvlJc w:val="left"/>
+      <w:pPr>
+        <w:ind w:left="6480" w:hanging="360"/>
+      </w:pPr>
+    </w:lvl>
+    <w:lvl w:ilvl="8" w:tplc="0409001B" w:tentative="1">
+      <w:start w:val="1"/>
+      <w:numFmt w:val="lowerRoman"/>
+      <w:lvlText w:val="%9."/>
+      <w:lvlJc w:val="right"/>
+      <w:pPr>
+        <w:ind w:left="7200" w:hanging="180"/>
+      </w:pPr>
+    </w:lvl>
+  </w:abstractNum>
+  <w:abstractNum w:abstractNumId="1">
+    <w:nsid w:val="0EEE00C5"/>
+    <w:multiLevelType w:val="hybridMultilevel"/>
+    <w:tmpl w:val="87D4779C"/>
+    <w:lvl w:ilvl="0" w:tplc="99DE5502">
+      <w:start w:val="1"/>
+      <w:numFmt w:val="decimalFullWidth"/>
+      <w:lvlText w:val="%1-"/>
+      <w:lvlJc w:val="left"/>
+      <w:pPr>
+        <w:ind w:left="720" w:hanging="360"/>
+      </w:pPr>
+      <w:rPr>
+        <w:rFonts w:hint="default"/>
+      </w:rPr>
+    </w:lvl>
+    <w:lvl w:ilvl="1" w:tplc="04090019" w:tentative="1">
+      <w:start w:val="1"/>
+      <w:numFmt w:val="lowerLetter"/>
+      <w:lvlText w:val="%2."/>
+      <w:lvlJc w:val="left"/>
+      <w:pPr>
+        <w:ind w:left="1440" w:hanging="360"/>
+      </w:pPr>
+    </w:lvl>
+    <w:lvl w:ilvl="2" w:tplc="0409001B" w:tentative="1">
+      <w:start w:val="1"/>
+      <w:numFmt w:val="lowerRoman"/>
+      <w:lvlText w:val="%3."/>
+      <w:lvlJc w:val="right"/>
+      <w:pPr>
+        <w:ind w:left="2160" w:hanging="180"/>
+      </w:pPr>
+    </w:lvl>
+    <w:lvl w:ilvl="3" w:tplc="0409000F" w:tentative="1">
+      <w:start w:val="1"/>
+      <w:numFmt w:val="decimal"/>
+      <w:lvlText w:val="%4."/>
+      <w:lvlJc w:val="left"/>
+      <w:pPr>
+        <w:ind w:left="2880" w:hanging="360"/>
+      </w:pPr>
+    </w:lvl>
+    <w:lvl w:ilvl="4" w:tplc="04090019" w:tentative="1">
+      <w:start w:val="1"/>
+      <w:numFmt w:val="lowerLetter"/>
+      <w:lvlText w:val="%5."/>
+      <w:lvlJc w:val="left"/>
+      <w:pPr>
+        <w:ind w:left="3600" w:hanging="360"/>
+      </w:pPr>
+    </w:lvl>
+    <w:lvl w:ilvl="5" w:tplc="0409001B" w:tentative="1">
+      <w:start w:val="1"/>
+      <w:numFmt w:val="lowerRoman"/>
+      <w:lvlText w:val="%6."/>
+      <w:lvlJc w:val="right"/>
+      <w:pPr>
+        <w:ind w:left="4320" w:hanging="180"/>
+      </w:pPr>
+    </w:lvl>
+    <w:lvl w:ilvl="6" w:tplc="0409000F" w:tentative="1">
+      <w:start w:val="1"/>
+      <w:numFmt w:val="decimal"/>
+      <w:lvlText w:val="%7."/>
+      <w:lvlJc w:val="left"/>
+      <w:pPr>
+        <w:ind w:left="5040" w:hanging="360"/>
+      </w:pPr>
+    </w:lvl>
+    <w:lvl w:ilvl="7" w:tplc="04090019" w:tentative="1">
+      <w:start w:val="1"/>
+      <w:numFmt w:val="lowerLetter"/>
+      <w:lvlText w:val="%8."/>
+      <w:lvlJc w:val="left"/>
+      <w:pPr>
+        <w:ind w:left="5760" w:hanging="360"/>
+      </w:pPr>
+    </w:lvl>
+    <w:lvl w:ilvl="8" w:tplc="0409001B" w:tentative="1">
+      <w:start w:val="1"/>
+      <w:numFmt w:val="lowerRoman"/>
+      <w:lvlText w:val="%9."/>
+      <w:lvlJc w:val="right"/>
+      <w:pPr>
+        <w:ind w:left="6480" w:hanging="180"/>
+      </w:pPr>
+    </w:lvl>
+  </w:abstractNum>
+  <w:abstractNum w:abstractNumId="2">
+    <w:nsid w:val="7A795026"/>
+    <w:multiLevelType w:val="hybridMultilevel"/>
+    <w:tmpl w:val="50925112"/>
+    <w:lvl w:ilvl="0" w:tplc="F3AE0266">
+      <w:start w:val="1"/>
+      <w:numFmt w:val="decimalFullWidth"/>
+      <w:lvlText w:val="%1."/>
+      <w:lvlJc w:val="left"/>
+      <w:pPr>
+        <w:ind w:left="720" w:hanging="360"/>
+      </w:pPr>
+      <w:rPr>
+        <w:rFonts w:hint="default"/>
+      </w:rPr>
+    </w:lvl>
+    <w:lvl w:ilvl="1" w:tplc="04090019" w:tentative="1">
+      <w:start w:val="1"/>
+      <w:numFmt w:val="lowerLetter"/>
+      <w:lvlText w:val="%2."/>
+      <w:lvlJc w:val="left"/>
+      <w:pPr>
+        <w:ind w:left="1440" w:hanging="360"/>
+      </w:pPr>
+    </w:lvl>
+    <w:lvl w:ilvl="2" w:tplc="0409001B" w:tentative="1">
+      <w:start w:val="1"/>
+      <w:numFmt w:val="lowerRoman"/>
+      <w:lvlText w:val="%3."/>
+      <w:lvlJc w:val="right"/>
+      <w:pPr>
+        <w:ind w:left="2160" w:hanging="180"/>
+      </w:pPr>
+    </w:lvl>
+    <w:lvl w:ilvl="3" w:tplc="0409000F" w:tentative="1">
+      <w:start w:val="1"/>
+      <w:numFmt w:val="decimal"/>
+      <w:lvlText w:val="%4."/>
+      <w:lvlJc w:val="left"/>
+      <w:pPr>
+        <w:ind w:left="2880" w:hanging="360"/>
+      </w:pPr>
+    </w:lvl>
+    <w:lvl w:ilvl="4" w:tplc="04090019" w:tentative="1">
+      <w:start w:val="1"/>
+      <w:numFmt w:val="lowerLetter"/>
+      <w:lvlText w:val="%5."/>
+      <w:lvlJc w:val="left"/>
+      <w:pPr>
+        <w:ind w:left="3600" w:hanging="360"/>
+      </w:pPr>
+    </w:lvl>
+    <w:lvl w:ilvl="5" w:tplc="0409001B" w:tentative="1">
+      <w:start w:val="1"/>
+      <w:numFmt w:val="lowerRoman"/>
+      <w:lvlText w:val="%6."/>
+      <w:lvlJc w:val="right"/>
+      <w:pPr>
+        <w:ind w:left="4320" w:hanging="180"/>
+      </w:pPr>
+    </w:lvl>
+    <w:lvl w:ilvl="6" w:tplc="0409000F" w:tentative="1">
+      <w:start w:val="1"/>
+      <w:numFmt w:val="decimal"/>
+      <w:lvlText w:val="%7."/>
+      <w:lvlJc w:val="left"/>
+      <w:pPr>
+        <w:ind w:left="5040" w:hanging="360"/>
+      </w:pPr>
+    </w:lvl>
+    <w:lvl w:ilvl="7" w:tplc="04090019" w:tentative="1">
+      <w:start w:val="1"/>
+      <w:numFmt w:val="lowerLetter"/>
+      <w:lvlText w:val="%8."/>
+      <w:lvlJc w:val="left"/>
+      <w:pPr>
+        <w:ind w:left="5760" w:hanging="360"/>
+      </w:pPr>
+    </w:lvl>
+    <w:lvl w:ilvl="8" w:tplc="0409001B" w:tentative="1">
+      <w:start w:val="1"/>
+      <w:numFmt w:val="lowerRoman"/>
+      <w:lvlText w:val="%9."/>
+      <w:lvlJc w:val="right"/>
+      <w:pPr>
+        <w:ind w:left="6480" w:hanging="180"/>
+      </w:pPr>
+    </w:lvl>
+  </w:abstractNum>
+  <w:num w:numId="1">
+    <w:abstractNumId w:val="0"/>
+  </w:num>
+  <w:num w:numId="2">
+    <w:abstractNumId w:val="2"/>
+  </w:num>
+  <w:num w:numId="3">
+    <w:abstractNumId w:val="1"/>
+  </w:num>
+</w:numbering>
 </file>
 
 <file path=word/styles.xml><?xml version="1.0" encoding="utf-8"?>
@@ -521,6 +2427,17 @@
       </w:tblCellMar>
     </w:tblPr>
   </w:style>
+  <w:style w:type="paragraph" w:styleId="ListParagraph">
+    <w:name w:val="List Paragraph"/>
+    <w:basedOn w:val="Normal"/>
+    <w:uiPriority w:val="34"/>
+    <w:qFormat/>
+    <w:rsid w:val="000943D2"/>
+    <w:pPr>
+      <w:ind w:left="720"/>
+      <w:contextualSpacing/>
+    </w:pPr>
+  </w:style>
 </w:styles>
 </file>
 
@@ -739,6 +2656,17 @@
         <w:right w:w="108" w:type="dxa"/>
       </w:tblCellMar>
     </w:tblPr>
+  </w:style>
+  <w:style w:type="paragraph" w:styleId="ListParagraph">
+    <w:name w:val="List Paragraph"/>
+    <w:basedOn w:val="Normal"/>
+    <w:uiPriority w:val="34"/>
+    <w:qFormat/>
+    <w:rsid w:val="000943D2"/>
+    <w:pPr>
+      <w:ind w:left="720"/>
+      <w:contextualSpacing/>
+    </w:pPr>
   </w:style>
 </w:styles>
 </file>

</xml_diff>

<commit_message>
tabels for report and warehouse completed
</commit_message>
<xml_diff>
--- a/template.docx
+++ b/template.docx
@@ -703,7 +703,6 @@
           <w:rFonts w:cs="B Mitra"/>
           <w:sz w:val="24"/>
           <w:szCs w:val="24"/>
-          <w:rtl/>
         </w:rPr>
       </w:pPr>
     </w:p>
@@ -1875,15 +1874,6 @@
           <w:szCs w:val="24"/>
         </w:rPr>
       </w:pPr>
-      <w:r>
-        <w:rPr>
-          <w:rFonts w:cs="B Mitra" w:hint="cs"/>
-          <w:sz w:val="24"/>
-          <w:szCs w:val="24"/>
-          <w:rtl/>
-        </w:rPr>
-        <w:t>معیار جستجو</w:t>
-      </w:r>
     </w:p>
     <w:p>
       <w:pPr>
@@ -3088,15 +3078,6 @@
           <w:rtl/>
         </w:rPr>
       </w:pPr>
-      <w:r>
-        <w:rPr>
-          <w:rFonts w:cs="B Mitra" w:hint="cs"/>
-          <w:sz w:val="24"/>
-          <w:szCs w:val="24"/>
-          <w:rtl/>
-        </w:rPr>
-        <w:t>محصولات میانی</w:t>
-      </w:r>
     </w:p>
     <w:p>
       <w:pPr>
@@ -5569,8 +5550,6 @@
               </w:rPr>
               <w:t>ت</w:t>
             </w:r>
-            <w:bookmarkStart w:id="0" w:name="_GoBack"/>
-            <w:bookmarkEnd w:id="0"/>
             <w:r>
               <w:rPr>
                 <w:rFonts w:ascii="B Nazanin" w:cs="B Mitra" w:hint="cs"/>
@@ -5861,31 +5840,3161 @@
       <w:pPr>
         <w:bidi/>
         <w:rPr>
-          <w:rFonts w:cs="B Mitra" w:hint="cs"/>
-          <w:sz w:val="24"/>
-          <w:szCs w:val="24"/>
-          <w:rtl/>
-        </w:rPr>
-      </w:pPr>
-    </w:p>
-    <w:p>
-      <w:pPr>
-        <w:bidi/>
-        <w:rPr>
           <w:rFonts w:cs="B Mitra"/>
           <w:sz w:val="24"/>
           <w:szCs w:val="24"/>
         </w:rPr>
       </w:pPr>
-      <w:r>
-        <w:rPr>
-          <w:rFonts w:cs="B Mitra" w:hint="cs"/>
-          <w:sz w:val="24"/>
-          <w:szCs w:val="24"/>
-          <w:rtl/>
-        </w:rPr>
-        <w:t xml:space="preserve">مسیر تولید </w:t>
-      </w:r>
+    </w:p>
+    <w:p>
+      <w:pPr>
+        <w:bidi/>
+        <w:rPr>
+          <w:rFonts w:cs="B Mitra"/>
+          <w:sz w:val="24"/>
+          <w:szCs w:val="24"/>
+        </w:rPr>
+      </w:pPr>
+    </w:p>
+    <w:p>
+      <w:pPr>
+        <w:bidi/>
+        <w:rPr>
+          <w:rFonts w:cs="B Mitra"/>
+          <w:sz w:val="24"/>
+          <w:szCs w:val="24"/>
+        </w:rPr>
+      </w:pPr>
+    </w:p>
+    <w:p>
+      <w:pPr>
+        <w:bidi/>
+        <w:rPr>
+          <w:rFonts w:cs="B Mitra"/>
+          <w:sz w:val="24"/>
+          <w:szCs w:val="24"/>
+        </w:rPr>
+      </w:pPr>
+    </w:p>
+    <w:p>
+      <w:pPr>
+        <w:bidi/>
+        <w:rPr>
+          <w:rFonts w:cs="B Mitra"/>
+          <w:sz w:val="24"/>
+          <w:szCs w:val="24"/>
+        </w:rPr>
+      </w:pPr>
+    </w:p>
+    <w:p>
+      <w:pPr>
+        <w:bidi/>
+        <w:rPr>
+          <w:rFonts w:cs="B Mitra"/>
+          <w:sz w:val="24"/>
+          <w:szCs w:val="24"/>
+        </w:rPr>
+      </w:pPr>
+    </w:p>
+    <w:p>
+      <w:pPr>
+        <w:bidi/>
+        <w:rPr>
+          <w:rFonts w:cs="B Mitra"/>
+          <w:sz w:val="24"/>
+          <w:szCs w:val="24"/>
+        </w:rPr>
+      </w:pPr>
+    </w:p>
+    <w:p>
+      <w:pPr>
+        <w:bidi/>
+        <w:rPr>
+          <w:rFonts w:cs="B Mitra"/>
+          <w:sz w:val="24"/>
+          <w:szCs w:val="24"/>
+        </w:rPr>
+      </w:pPr>
+    </w:p>
+    <w:p>
+      <w:pPr>
+        <w:bidi/>
+        <w:rPr>
+          <w:rFonts w:cs="B Mitra"/>
+          <w:sz w:val="24"/>
+          <w:szCs w:val="24"/>
+        </w:rPr>
+      </w:pPr>
+    </w:p>
+    <w:tbl>
+      <w:tblPr>
+        <w:tblStyle w:val="TableGrid"/>
+        <w:tblW w:w="0" w:type="auto"/>
+        <w:tblInd w:w="2804" w:type="dxa"/>
+        <w:tblLook w:val="04A0" w:firstRow="1" w:lastRow="0" w:firstColumn="1" w:lastColumn="0" w:noHBand="0" w:noVBand="1"/>
+      </w:tblPr>
+      <w:tblGrid>
+        <w:gridCol w:w="6570"/>
+      </w:tblGrid>
+      <w:tr>
+        <w:trPr>
+          <w:trHeight w:val="530"/>
+        </w:trPr>
+        <w:tc>
+          <w:tcPr>
+            <w:tcW w:w="6570" w:type="dxa"/>
+            <w:shd w:val="clear" w:color="auto" w:fill="C2D69B" w:themeFill="accent3" w:themeFillTint="99"/>
+            <w:vAlign w:val="center"/>
+          </w:tcPr>
+          <w:p>
+            <w:pPr>
+              <w:bidi/>
+              <w:rPr>
+                <w:rFonts w:cs="B Mitra" w:hint="cs"/>
+                <w:sz w:val="24"/>
+                <w:szCs w:val="24"/>
+                <w:rtl/>
+              </w:rPr>
+            </w:pPr>
+            <w:r>
+              <w:rPr>
+                <w:rFonts w:cs="B Mitra" w:hint="cs"/>
+                <w:sz w:val="24"/>
+                <w:szCs w:val="24"/>
+                <w:rtl/>
+              </w:rPr>
+              <w:lastRenderedPageBreak/>
+              <w:t>گزارش فعالیت کارمندان</w:t>
+            </w:r>
+          </w:p>
+        </w:tc>
+      </w:tr>
+      <w:tr>
+        <w:trPr>
+          <w:trHeight w:val="530"/>
+        </w:trPr>
+        <w:tc>
+          <w:tcPr>
+            <w:tcW w:w="6570" w:type="dxa"/>
+            <w:vAlign w:val="center"/>
+          </w:tcPr>
+          <w:p>
+            <w:pPr>
+              <w:bidi/>
+              <w:rPr>
+                <w:rFonts w:cs="B Mitra"/>
+                <w:sz w:val="24"/>
+                <w:szCs w:val="24"/>
+                <w:rtl/>
+              </w:rPr>
+            </w:pPr>
+            <w:r>
+              <w:rPr>
+                <w:rFonts w:cs="B Mitra" w:hint="cs"/>
+                <w:sz w:val="24"/>
+                <w:szCs w:val="24"/>
+                <w:rtl/>
+              </w:rPr>
+              <w:t>شماره:</w:t>
+            </w:r>
+          </w:p>
+        </w:tc>
+      </w:tr>
+      <w:tr>
+        <w:trPr>
+          <w:trHeight w:val="530"/>
+        </w:trPr>
+        <w:tc>
+          <w:tcPr>
+            <w:tcW w:w="6570" w:type="dxa"/>
+            <w:vAlign w:val="center"/>
+          </w:tcPr>
+          <w:p>
+            <w:pPr>
+              <w:bidi/>
+              <w:rPr>
+                <w:rFonts w:cs="B Mitra" w:hint="cs"/>
+                <w:sz w:val="24"/>
+                <w:szCs w:val="24"/>
+                <w:rtl/>
+              </w:rPr>
+            </w:pPr>
+            <w:r>
+              <w:rPr>
+                <w:rFonts w:cs="B Mitra" w:hint="cs"/>
+                <w:sz w:val="24"/>
+                <w:szCs w:val="24"/>
+                <w:rtl/>
+              </w:rPr>
+              <w:t xml:space="preserve">توصیف: امکان درخواست </w:t>
+            </w:r>
+            <w:r>
+              <w:rPr>
+                <w:rFonts w:cs="B Mitra" w:hint="cs"/>
+                <w:sz w:val="24"/>
+                <w:szCs w:val="24"/>
+                <w:rtl/>
+              </w:rPr>
+              <w:t>گزارش کلی کارکرد کارمندان در سامانه توسط مدیر سیستم</w:t>
+            </w:r>
+          </w:p>
+        </w:tc>
+      </w:tr>
+      <w:tr>
+        <w:trPr>
+          <w:trHeight w:val="530"/>
+        </w:trPr>
+        <w:tc>
+          <w:tcPr>
+            <w:tcW w:w="6570" w:type="dxa"/>
+            <w:vAlign w:val="center"/>
+          </w:tcPr>
+          <w:p>
+            <w:pPr>
+              <w:bidi/>
+              <w:rPr>
+                <w:rFonts w:cs="B Mitra"/>
+                <w:sz w:val="24"/>
+                <w:szCs w:val="24"/>
+              </w:rPr>
+            </w:pPr>
+            <w:r>
+              <w:rPr>
+                <w:rFonts w:cs="B Mitra" w:hint="cs"/>
+                <w:sz w:val="24"/>
+                <w:szCs w:val="24"/>
+                <w:rtl/>
+              </w:rPr>
+              <w:t xml:space="preserve">کنشگر اصلی: </w:t>
+            </w:r>
+            <w:r>
+              <w:rPr>
+                <w:rFonts w:cs="B Mitra" w:hint="cs"/>
+                <w:sz w:val="24"/>
+                <w:szCs w:val="24"/>
+                <w:rtl/>
+              </w:rPr>
+              <w:t>مدیر سیستم</w:t>
+            </w:r>
+          </w:p>
+        </w:tc>
+      </w:tr>
+      <w:tr>
+        <w:trPr>
+          <w:trHeight w:val="530"/>
+        </w:trPr>
+        <w:tc>
+          <w:tcPr>
+            <w:tcW w:w="6570" w:type="dxa"/>
+            <w:vAlign w:val="center"/>
+          </w:tcPr>
+          <w:p>
+            <w:pPr>
+              <w:bidi/>
+              <w:rPr>
+                <w:rFonts w:cs="B Mitra"/>
+                <w:sz w:val="24"/>
+                <w:szCs w:val="24"/>
+              </w:rPr>
+            </w:pPr>
+            <w:r>
+              <w:rPr>
+                <w:rFonts w:cs="B Mitra" w:hint="cs"/>
+                <w:sz w:val="24"/>
+                <w:szCs w:val="24"/>
+                <w:rtl/>
+              </w:rPr>
+              <w:t>کنشگر فرعی: زمان</w:t>
+            </w:r>
+          </w:p>
+        </w:tc>
+      </w:tr>
+      <w:tr>
+        <w:trPr>
+          <w:trHeight w:val="620"/>
+        </w:trPr>
+        <w:tc>
+          <w:tcPr>
+            <w:tcW w:w="6570" w:type="dxa"/>
+          </w:tcPr>
+          <w:p>
+            <w:pPr>
+              <w:bidi/>
+              <w:rPr>
+                <w:rFonts w:cs="B Mitra"/>
+                <w:sz w:val="24"/>
+                <w:szCs w:val="24"/>
+              </w:rPr>
+            </w:pPr>
+            <w:r>
+              <w:rPr>
+                <w:rFonts w:cs="B Mitra" w:hint="cs"/>
+                <w:sz w:val="24"/>
+                <w:szCs w:val="24"/>
+                <w:rtl/>
+              </w:rPr>
+              <w:t>پیش شرط ها: کاربر وارد سیستم شده باشد</w:t>
+            </w:r>
+          </w:p>
+        </w:tc>
+      </w:tr>
+      <w:tr>
+        <w:trPr>
+          <w:trHeight w:val="1430"/>
+        </w:trPr>
+        <w:tc>
+          <w:tcPr>
+            <w:tcW w:w="6570" w:type="dxa"/>
+          </w:tcPr>
+          <w:p>
+            <w:pPr>
+              <w:bidi/>
+              <w:rPr>
+                <w:rFonts w:cs="B Mitra" w:hint="cs"/>
+                <w:sz w:val="24"/>
+                <w:szCs w:val="24"/>
+                <w:rtl/>
+              </w:rPr>
+            </w:pPr>
+            <w:r>
+              <w:rPr>
+                <w:rFonts w:cs="B Mitra" w:hint="cs"/>
+                <w:sz w:val="24"/>
+                <w:szCs w:val="24"/>
+                <w:rtl/>
+              </w:rPr>
+              <w:t xml:space="preserve">روند اصلی: </w:t>
+            </w:r>
+          </w:p>
+          <w:p>
+            <w:pPr>
+              <w:bidi/>
+              <w:rPr>
+                <w:rFonts w:cs="B Mitra" w:hint="cs"/>
+                <w:sz w:val="24"/>
+                <w:szCs w:val="24"/>
+                <w:rtl/>
+              </w:rPr>
+            </w:pPr>
+            <w:r>
+              <w:rPr>
+                <w:rFonts w:cs="B Mitra" w:hint="cs"/>
+                <w:sz w:val="24"/>
+                <w:szCs w:val="24"/>
+                <w:rtl/>
+              </w:rPr>
+              <w:t xml:space="preserve">    ۱ </w:t>
+            </w:r>
+            <w:r>
+              <w:rPr>
+                <w:rFonts w:ascii="Times New Roman" w:hAnsi="Times New Roman" w:cs="Times New Roman" w:hint="cs"/>
+                <w:sz w:val="24"/>
+                <w:szCs w:val="24"/>
+                <w:rtl/>
+              </w:rPr>
+              <w:t>–</w:t>
+            </w:r>
+            <w:r>
+              <w:rPr>
+                <w:rFonts w:cs="B Mitra" w:hint="cs"/>
+                <w:sz w:val="24"/>
+                <w:szCs w:val="24"/>
+                <w:rtl/>
+              </w:rPr>
+              <w:t xml:space="preserve"> </w:t>
+            </w:r>
+            <w:r>
+              <w:rPr>
+                <w:rFonts w:cs="B Mitra" w:hint="cs"/>
+                <w:sz w:val="24"/>
+                <w:szCs w:val="24"/>
+                <w:rtl/>
+              </w:rPr>
+              <w:t>زمان گزارش گیری کلی از کارکرد کارکنان سازمان فرا میرسد</w:t>
+            </w:r>
+          </w:p>
+          <w:p>
+            <w:pPr>
+              <w:bidi/>
+              <w:rPr>
+                <w:rFonts w:cs="B Mitra" w:hint="cs"/>
+                <w:sz w:val="24"/>
+                <w:szCs w:val="24"/>
+                <w:rtl/>
+              </w:rPr>
+            </w:pPr>
+            <w:r>
+              <w:rPr>
+                <w:rFonts w:cs="B Mitra" w:hint="cs"/>
+                <w:sz w:val="24"/>
+                <w:szCs w:val="24"/>
+                <w:rtl/>
+              </w:rPr>
+              <w:t xml:space="preserve">    ۲ </w:t>
+            </w:r>
+            <w:r>
+              <w:rPr>
+                <w:rFonts w:ascii="Times New Roman" w:hAnsi="Times New Roman" w:cs="Times New Roman" w:hint="cs"/>
+                <w:sz w:val="24"/>
+                <w:szCs w:val="24"/>
+                <w:rtl/>
+              </w:rPr>
+              <w:t>–</w:t>
+            </w:r>
+            <w:r>
+              <w:rPr>
+                <w:rFonts w:cs="B Mitra" w:hint="cs"/>
+                <w:sz w:val="24"/>
+                <w:szCs w:val="24"/>
+                <w:rtl/>
+              </w:rPr>
+              <w:t xml:space="preserve"> سیستم به ازای هر کارمند:</w:t>
+            </w:r>
+          </w:p>
+          <w:p>
+            <w:pPr>
+              <w:bidi/>
+              <w:rPr>
+                <w:rFonts w:cs="B Mitra" w:hint="cs"/>
+                <w:sz w:val="24"/>
+                <w:szCs w:val="24"/>
+                <w:rtl/>
+              </w:rPr>
+            </w:pPr>
+            <w:r>
+              <w:rPr>
+                <w:rFonts w:cs="B Mitra" w:hint="cs"/>
+                <w:sz w:val="24"/>
+                <w:szCs w:val="24"/>
+                <w:rtl/>
+              </w:rPr>
+              <w:t xml:space="preserve">        ۲.۱ </w:t>
+            </w:r>
+            <w:r>
+              <w:rPr>
+                <w:rFonts w:ascii="Times New Roman" w:hAnsi="Times New Roman" w:cs="Times New Roman" w:hint="cs"/>
+                <w:sz w:val="24"/>
+                <w:szCs w:val="24"/>
+                <w:rtl/>
+              </w:rPr>
+              <w:t>–</w:t>
+            </w:r>
+            <w:r>
+              <w:rPr>
+                <w:rFonts w:cs="B Mitra" w:hint="cs"/>
+                <w:sz w:val="24"/>
+                <w:szCs w:val="24"/>
+                <w:rtl/>
+              </w:rPr>
+              <w:t xml:space="preserve"> سوابق او را از سامانه استخراج کرده و در ذخیره میکند</w:t>
+            </w:r>
+          </w:p>
+          <w:p>
+            <w:pPr>
+              <w:bidi/>
+              <w:rPr>
+                <w:rFonts w:cs="B Mitra" w:hint="cs"/>
+                <w:sz w:val="24"/>
+                <w:szCs w:val="24"/>
+                <w:rtl/>
+              </w:rPr>
+            </w:pPr>
+            <w:r>
+              <w:rPr>
+                <w:rFonts w:cs="B Mitra" w:hint="cs"/>
+                <w:sz w:val="24"/>
+                <w:szCs w:val="24"/>
+                <w:rtl/>
+              </w:rPr>
+              <w:t xml:space="preserve">    ۳ - </w:t>
+            </w:r>
+            <w:r>
+              <w:rPr>
+                <w:rFonts w:cs="B Mitra" w:hint="cs"/>
+                <w:sz w:val="24"/>
+                <w:szCs w:val="24"/>
+                <w:rtl/>
+              </w:rPr>
+              <w:t>کاربر به سیستم درخواست گزارش کاری کلی کارمندان را میدهد.</w:t>
+            </w:r>
+          </w:p>
+          <w:p>
+            <w:pPr>
+              <w:bidi/>
+              <w:rPr>
+                <w:rFonts w:cs="B Mitra"/>
+                <w:sz w:val="24"/>
+                <w:szCs w:val="24"/>
+              </w:rPr>
+            </w:pPr>
+            <w:r>
+              <w:rPr>
+                <w:rFonts w:cs="B Mitra" w:hint="cs"/>
+                <w:sz w:val="24"/>
+                <w:szCs w:val="24"/>
+                <w:rtl/>
+              </w:rPr>
+              <w:t xml:space="preserve">    </w:t>
+            </w:r>
+          </w:p>
+        </w:tc>
+      </w:tr>
+      <w:tr>
+        <w:trPr>
+          <w:trHeight w:val="620"/>
+        </w:trPr>
+        <w:tc>
+          <w:tcPr>
+            <w:tcW w:w="6570" w:type="dxa"/>
+          </w:tcPr>
+          <w:p>
+            <w:pPr>
+              <w:bidi/>
+              <w:rPr>
+                <w:rFonts w:cs="B Mitra"/>
+                <w:sz w:val="24"/>
+                <w:szCs w:val="24"/>
+              </w:rPr>
+            </w:pPr>
+            <w:r>
+              <w:rPr>
+                <w:rFonts w:cs="B Mitra" w:hint="cs"/>
+                <w:sz w:val="24"/>
+                <w:szCs w:val="24"/>
+                <w:rtl/>
+              </w:rPr>
+              <w:t xml:space="preserve">پس شرط ها: سیستم </w:t>
+            </w:r>
+            <w:r>
+              <w:rPr>
+                <w:rFonts w:cs="B Mitra" w:hint="cs"/>
+                <w:sz w:val="24"/>
+                <w:szCs w:val="24"/>
+                <w:rtl/>
+              </w:rPr>
+              <w:t>گزارش لیست کارکنان با گزارش عملکردشان را در فایل به مدیر نشان میدهد.</w:t>
+            </w:r>
+          </w:p>
+        </w:tc>
+      </w:tr>
+      <w:tr>
+        <w:trPr>
+          <w:trHeight w:val="620"/>
+        </w:trPr>
+        <w:tc>
+          <w:tcPr>
+            <w:tcW w:w="6570" w:type="dxa"/>
+            <w:vAlign w:val="center"/>
+          </w:tcPr>
+          <w:p>
+            <w:pPr>
+              <w:bidi/>
+              <w:rPr>
+                <w:rFonts w:cs="B Mitra"/>
+                <w:sz w:val="24"/>
+                <w:szCs w:val="24"/>
+                <w:rtl/>
+              </w:rPr>
+            </w:pPr>
+            <w:r>
+              <w:rPr>
+                <w:rFonts w:cs="B Mitra" w:hint="cs"/>
+                <w:sz w:val="24"/>
+                <w:szCs w:val="24"/>
+                <w:rtl/>
+              </w:rPr>
+              <w:t>روند جایگزین: انصراف</w:t>
+            </w:r>
+          </w:p>
+        </w:tc>
+      </w:tr>
+    </w:tbl>
+    <w:p>
+      <w:pPr>
+        <w:bidi/>
+        <w:rPr>
+          <w:rFonts w:cs="B Mitra" w:hint="cs"/>
+          <w:sz w:val="24"/>
+          <w:szCs w:val="24"/>
+          <w:rtl/>
+        </w:rPr>
+      </w:pPr>
+    </w:p>
+    <w:p>
+      <w:pPr>
+        <w:bidi/>
+        <w:rPr>
+          <w:rFonts w:cs="B Mitra" w:hint="cs"/>
+          <w:sz w:val="24"/>
+          <w:szCs w:val="24"/>
+          <w:rtl/>
+        </w:rPr>
+      </w:pPr>
+    </w:p>
+    <w:p>
+      <w:pPr>
+        <w:bidi/>
+        <w:rPr>
+          <w:rFonts w:cs="B Mitra" w:hint="cs"/>
+          <w:sz w:val="24"/>
+          <w:szCs w:val="24"/>
+          <w:rtl/>
+        </w:rPr>
+      </w:pPr>
+    </w:p>
+    <w:p>
+      <w:pPr>
+        <w:bidi/>
+        <w:rPr>
+          <w:rFonts w:cs="B Mitra" w:hint="cs"/>
+          <w:sz w:val="24"/>
+          <w:szCs w:val="24"/>
+          <w:rtl/>
+        </w:rPr>
+      </w:pPr>
+    </w:p>
+    <w:p>
+      <w:pPr>
+        <w:bidi/>
+        <w:rPr>
+          <w:rFonts w:cs="B Mitra" w:hint="cs"/>
+          <w:sz w:val="24"/>
+          <w:szCs w:val="24"/>
+          <w:rtl/>
+        </w:rPr>
+      </w:pPr>
+    </w:p>
+    <w:p>
+      <w:pPr>
+        <w:bidi/>
+        <w:rPr>
+          <w:rFonts w:cs="B Mitra" w:hint="cs"/>
+          <w:sz w:val="24"/>
+          <w:szCs w:val="24"/>
+          <w:rtl/>
+        </w:rPr>
+      </w:pPr>
+    </w:p>
+    <w:p>
+      <w:pPr>
+        <w:bidi/>
+        <w:rPr>
+          <w:rFonts w:cs="B Mitra" w:hint="cs"/>
+          <w:sz w:val="24"/>
+          <w:szCs w:val="24"/>
+          <w:rtl/>
+        </w:rPr>
+      </w:pPr>
+    </w:p>
+    <w:p>
+      <w:pPr>
+        <w:bidi/>
+        <w:rPr>
+          <w:rFonts w:cs="B Mitra" w:hint="cs"/>
+          <w:sz w:val="24"/>
+          <w:szCs w:val="24"/>
+          <w:rtl/>
+        </w:rPr>
+      </w:pPr>
+    </w:p>
+    <w:p>
+      <w:pPr>
+        <w:bidi/>
+        <w:rPr>
+          <w:rFonts w:cs="B Mitra" w:hint="cs"/>
+          <w:sz w:val="24"/>
+          <w:szCs w:val="24"/>
+          <w:rtl/>
+        </w:rPr>
+      </w:pPr>
+    </w:p>
+    <w:p>
+      <w:pPr>
+        <w:bidi/>
+        <w:rPr>
+          <w:rFonts w:cs="B Mitra" w:hint="cs"/>
+          <w:sz w:val="24"/>
+          <w:szCs w:val="24"/>
+          <w:rtl/>
+        </w:rPr>
+      </w:pPr>
+    </w:p>
+    <w:p>
+      <w:pPr>
+        <w:bidi/>
+        <w:rPr>
+          <w:rFonts w:cs="B Mitra" w:hint="cs"/>
+          <w:sz w:val="24"/>
+          <w:szCs w:val="24"/>
+          <w:rtl/>
+        </w:rPr>
+      </w:pPr>
+    </w:p>
+    <w:tbl>
+      <w:tblPr>
+        <w:tblStyle w:val="TableGrid"/>
+        <w:tblW w:w="0" w:type="auto"/>
+        <w:tblInd w:w="2804" w:type="dxa"/>
+        <w:tblLook w:val="04A0" w:firstRow="1" w:lastRow="0" w:firstColumn="1" w:lastColumn="0" w:noHBand="0" w:noVBand="1"/>
+      </w:tblPr>
+      <w:tblGrid>
+        <w:gridCol w:w="6570"/>
+      </w:tblGrid>
+      <w:tr>
+        <w:trPr>
+          <w:trHeight w:val="530"/>
+        </w:trPr>
+        <w:tc>
+          <w:tcPr>
+            <w:tcW w:w="6570" w:type="dxa"/>
+            <w:shd w:val="clear" w:color="auto" w:fill="C2D69B" w:themeFill="accent3" w:themeFillTint="99"/>
+            <w:vAlign w:val="center"/>
+          </w:tcPr>
+          <w:p>
+            <w:pPr>
+              <w:bidi/>
+              <w:rPr>
+                <w:rFonts w:cs="B Mitra" w:hint="cs"/>
+                <w:sz w:val="24"/>
+                <w:szCs w:val="24"/>
+                <w:rtl/>
+              </w:rPr>
+            </w:pPr>
+            <w:r>
+              <w:rPr>
+                <w:rFonts w:cs="B Mitra" w:hint="cs"/>
+                <w:sz w:val="24"/>
+                <w:szCs w:val="24"/>
+                <w:rtl/>
+              </w:rPr>
+              <w:lastRenderedPageBreak/>
+              <w:t>گزارش</w:t>
+            </w:r>
+            <w:r>
+              <w:rPr>
+                <w:rFonts w:cs="B Mitra" w:hint="cs"/>
+                <w:sz w:val="24"/>
+                <w:szCs w:val="24"/>
+                <w:rtl/>
+              </w:rPr>
+              <w:t xml:space="preserve"> فعالیت کارمند</w:t>
+            </w:r>
+          </w:p>
+        </w:tc>
+      </w:tr>
+      <w:tr>
+        <w:trPr>
+          <w:trHeight w:val="530"/>
+        </w:trPr>
+        <w:tc>
+          <w:tcPr>
+            <w:tcW w:w="6570" w:type="dxa"/>
+            <w:vAlign w:val="center"/>
+          </w:tcPr>
+          <w:p>
+            <w:pPr>
+              <w:bidi/>
+              <w:rPr>
+                <w:rFonts w:cs="B Mitra"/>
+                <w:sz w:val="24"/>
+                <w:szCs w:val="24"/>
+                <w:rtl/>
+              </w:rPr>
+            </w:pPr>
+            <w:r>
+              <w:rPr>
+                <w:rFonts w:cs="B Mitra" w:hint="cs"/>
+                <w:sz w:val="24"/>
+                <w:szCs w:val="24"/>
+                <w:rtl/>
+              </w:rPr>
+              <w:t>شماره:</w:t>
+            </w:r>
+          </w:p>
+        </w:tc>
+      </w:tr>
+      <w:tr>
+        <w:trPr>
+          <w:trHeight w:val="530"/>
+        </w:trPr>
+        <w:tc>
+          <w:tcPr>
+            <w:tcW w:w="6570" w:type="dxa"/>
+            <w:vAlign w:val="center"/>
+          </w:tcPr>
+          <w:p>
+            <w:pPr>
+              <w:bidi/>
+              <w:rPr>
+                <w:rFonts w:cs="B Mitra" w:hint="cs"/>
+                <w:sz w:val="24"/>
+                <w:szCs w:val="24"/>
+                <w:rtl/>
+              </w:rPr>
+            </w:pPr>
+            <w:r>
+              <w:rPr>
+                <w:rFonts w:cs="B Mitra" w:hint="cs"/>
+                <w:sz w:val="24"/>
+                <w:szCs w:val="24"/>
+                <w:rtl/>
+              </w:rPr>
+              <w:t xml:space="preserve">توصیف: امکان درخواست </w:t>
+            </w:r>
+            <w:r>
+              <w:rPr>
+                <w:rFonts w:cs="B Mitra" w:hint="cs"/>
+                <w:sz w:val="24"/>
+                <w:szCs w:val="24"/>
+                <w:rtl/>
+              </w:rPr>
+              <w:t>گزارش کلی کارکرد کارمندان در سامانه توسط مدیر سیستم</w:t>
+            </w:r>
+          </w:p>
+        </w:tc>
+      </w:tr>
+      <w:tr>
+        <w:trPr>
+          <w:trHeight w:val="530"/>
+        </w:trPr>
+        <w:tc>
+          <w:tcPr>
+            <w:tcW w:w="6570" w:type="dxa"/>
+            <w:vAlign w:val="center"/>
+          </w:tcPr>
+          <w:p>
+            <w:pPr>
+              <w:bidi/>
+              <w:rPr>
+                <w:rFonts w:cs="B Mitra"/>
+                <w:sz w:val="24"/>
+                <w:szCs w:val="24"/>
+              </w:rPr>
+            </w:pPr>
+            <w:r>
+              <w:rPr>
+                <w:rFonts w:cs="B Mitra" w:hint="cs"/>
+                <w:sz w:val="24"/>
+                <w:szCs w:val="24"/>
+                <w:rtl/>
+              </w:rPr>
+              <w:t xml:space="preserve">کنشگر اصلی: </w:t>
+            </w:r>
+            <w:r>
+              <w:rPr>
+                <w:rFonts w:cs="B Mitra" w:hint="cs"/>
+                <w:sz w:val="24"/>
+                <w:szCs w:val="24"/>
+                <w:rtl/>
+              </w:rPr>
+              <w:t>مدیر سیستم</w:t>
+            </w:r>
+          </w:p>
+        </w:tc>
+      </w:tr>
+      <w:tr>
+        <w:trPr>
+          <w:trHeight w:val="530"/>
+        </w:trPr>
+        <w:tc>
+          <w:tcPr>
+            <w:tcW w:w="6570" w:type="dxa"/>
+            <w:vAlign w:val="center"/>
+          </w:tcPr>
+          <w:p>
+            <w:pPr>
+              <w:bidi/>
+              <w:rPr>
+                <w:rFonts w:cs="B Mitra"/>
+                <w:sz w:val="24"/>
+                <w:szCs w:val="24"/>
+              </w:rPr>
+            </w:pPr>
+            <w:r>
+              <w:rPr>
+                <w:rFonts w:cs="B Mitra" w:hint="cs"/>
+                <w:sz w:val="24"/>
+                <w:szCs w:val="24"/>
+                <w:rtl/>
+              </w:rPr>
+              <w:t>کنشگر فرعی:</w:t>
+            </w:r>
+          </w:p>
+        </w:tc>
+      </w:tr>
+      <w:tr>
+        <w:trPr>
+          <w:trHeight w:val="620"/>
+        </w:trPr>
+        <w:tc>
+          <w:tcPr>
+            <w:tcW w:w="6570" w:type="dxa"/>
+          </w:tcPr>
+          <w:p>
+            <w:pPr>
+              <w:bidi/>
+              <w:rPr>
+                <w:rFonts w:cs="B Mitra"/>
+                <w:sz w:val="24"/>
+                <w:szCs w:val="24"/>
+              </w:rPr>
+            </w:pPr>
+            <w:r>
+              <w:rPr>
+                <w:rFonts w:cs="B Mitra" w:hint="cs"/>
+                <w:sz w:val="24"/>
+                <w:szCs w:val="24"/>
+                <w:rtl/>
+              </w:rPr>
+              <w:t>پیش شرط ها: کاربر وارد سیستم شده باشد</w:t>
+            </w:r>
+          </w:p>
+        </w:tc>
+      </w:tr>
+      <w:tr>
+        <w:trPr>
+          <w:trHeight w:val="1430"/>
+        </w:trPr>
+        <w:tc>
+          <w:tcPr>
+            <w:tcW w:w="6570" w:type="dxa"/>
+          </w:tcPr>
+          <w:p>
+            <w:pPr>
+              <w:bidi/>
+              <w:rPr>
+                <w:rFonts w:cs="B Mitra" w:hint="cs"/>
+                <w:sz w:val="24"/>
+                <w:szCs w:val="24"/>
+                <w:rtl/>
+              </w:rPr>
+            </w:pPr>
+            <w:r>
+              <w:rPr>
+                <w:rFonts w:cs="B Mitra" w:hint="cs"/>
+                <w:sz w:val="24"/>
+                <w:szCs w:val="24"/>
+                <w:rtl/>
+              </w:rPr>
+              <w:t xml:space="preserve">روند اصلی: </w:t>
+            </w:r>
+          </w:p>
+          <w:p>
+            <w:pPr>
+              <w:bidi/>
+              <w:rPr>
+                <w:rFonts w:cs="B Mitra" w:hint="cs"/>
+                <w:sz w:val="24"/>
+                <w:szCs w:val="24"/>
+                <w:rtl/>
+              </w:rPr>
+            </w:pPr>
+            <w:r>
+              <w:rPr>
+                <w:rFonts w:cs="B Mitra" w:hint="cs"/>
+                <w:sz w:val="24"/>
+                <w:szCs w:val="24"/>
+                <w:rtl/>
+              </w:rPr>
+              <w:t xml:space="preserve">    ۱ </w:t>
+            </w:r>
+            <w:r>
+              <w:rPr>
+                <w:rFonts w:ascii="Times New Roman" w:hAnsi="Times New Roman" w:cs="Times New Roman" w:hint="cs"/>
+                <w:sz w:val="24"/>
+                <w:szCs w:val="24"/>
+                <w:rtl/>
+              </w:rPr>
+              <w:t>–</w:t>
+            </w:r>
+            <w:r>
+              <w:rPr>
+                <w:rFonts w:cs="B Mitra" w:hint="cs"/>
+                <w:sz w:val="24"/>
+                <w:szCs w:val="24"/>
+                <w:rtl/>
+              </w:rPr>
+              <w:t xml:space="preserve"> کاربر به سیستم درخواست گزارش عملکرد یک کارمند خاص را میدهد.</w:t>
+            </w:r>
+          </w:p>
+          <w:p>
+            <w:pPr>
+              <w:bidi/>
+              <w:rPr>
+                <w:rFonts w:cs="B Mitra" w:hint="cs"/>
+                <w:sz w:val="24"/>
+                <w:szCs w:val="24"/>
+                <w:rtl/>
+              </w:rPr>
+            </w:pPr>
+            <w:r>
+              <w:rPr>
+                <w:rFonts w:cs="B Mitra" w:hint="cs"/>
+                <w:sz w:val="24"/>
+                <w:szCs w:val="24"/>
+                <w:rtl/>
+              </w:rPr>
+              <w:t xml:space="preserve">    ۲ </w:t>
+            </w:r>
+            <w:r>
+              <w:rPr>
+                <w:rFonts w:ascii="Times New Roman" w:hAnsi="Times New Roman" w:cs="Times New Roman" w:hint="cs"/>
+                <w:sz w:val="24"/>
+                <w:szCs w:val="24"/>
+                <w:rtl/>
+              </w:rPr>
+              <w:t>–</w:t>
+            </w:r>
+            <w:r>
+              <w:rPr>
+                <w:rFonts w:cs="B Mitra" w:hint="cs"/>
+                <w:sz w:val="24"/>
+                <w:szCs w:val="24"/>
+                <w:rtl/>
+              </w:rPr>
+              <w:t xml:space="preserve"> سیستم از کاربر مشخصات کارمند مذکور را دریافت میکند</w:t>
+            </w:r>
+          </w:p>
+          <w:p>
+            <w:pPr>
+              <w:bidi/>
+              <w:rPr>
+                <w:rFonts w:cs="B Mitra" w:hint="cs"/>
+                <w:sz w:val="24"/>
+                <w:szCs w:val="24"/>
+                <w:rtl/>
+              </w:rPr>
+            </w:pPr>
+            <w:r>
+              <w:rPr>
+                <w:rFonts w:cs="B Mitra" w:hint="cs"/>
+                <w:sz w:val="24"/>
+                <w:szCs w:val="24"/>
+                <w:rtl/>
+              </w:rPr>
+              <w:t xml:space="preserve">    ۳ </w:t>
+            </w:r>
+            <w:r>
+              <w:rPr>
+                <w:rFonts w:ascii="Times New Roman" w:hAnsi="Times New Roman" w:cs="Times New Roman" w:hint="cs"/>
+                <w:sz w:val="24"/>
+                <w:szCs w:val="24"/>
+                <w:rtl/>
+              </w:rPr>
+              <w:t>–</w:t>
+            </w:r>
+            <w:r>
+              <w:rPr>
+                <w:rFonts w:cs="B Mitra" w:hint="cs"/>
+                <w:sz w:val="24"/>
+                <w:szCs w:val="24"/>
+                <w:rtl/>
+              </w:rPr>
+              <w:t xml:space="preserve"> اگر کارمند مورد نظر در سیستم یافت شد:</w:t>
+            </w:r>
+          </w:p>
+          <w:p>
+            <w:pPr>
+              <w:bidi/>
+              <w:rPr>
+                <w:rFonts w:cs="B Mitra" w:hint="cs"/>
+                <w:sz w:val="24"/>
+                <w:szCs w:val="24"/>
+                <w:rtl/>
+              </w:rPr>
+            </w:pPr>
+            <w:r>
+              <w:rPr>
+                <w:rFonts w:cs="B Mitra" w:hint="cs"/>
+                <w:sz w:val="24"/>
+                <w:szCs w:val="24"/>
+                <w:rtl/>
+              </w:rPr>
+              <w:t xml:space="preserve">        ۳.۱ </w:t>
+            </w:r>
+            <w:r>
+              <w:rPr>
+                <w:rFonts w:ascii="Times New Roman" w:hAnsi="Times New Roman" w:cs="Times New Roman" w:hint="cs"/>
+                <w:sz w:val="24"/>
+                <w:szCs w:val="24"/>
+                <w:rtl/>
+              </w:rPr>
+              <w:t>–</w:t>
+            </w:r>
+            <w:r>
+              <w:rPr>
+                <w:rFonts w:cs="B Mitra" w:hint="cs"/>
+                <w:sz w:val="24"/>
+                <w:szCs w:val="24"/>
+                <w:rtl/>
+              </w:rPr>
+              <w:t xml:space="preserve"> سیستم عملکرد او را استخراج میکند</w:t>
+            </w:r>
+          </w:p>
+          <w:p>
+            <w:pPr>
+              <w:bidi/>
+              <w:rPr>
+                <w:rFonts w:cs="B Mitra" w:hint="cs"/>
+                <w:sz w:val="24"/>
+                <w:szCs w:val="24"/>
+                <w:rtl/>
+              </w:rPr>
+            </w:pPr>
+            <w:r>
+              <w:rPr>
+                <w:rFonts w:cs="B Mitra" w:hint="cs"/>
+                <w:sz w:val="24"/>
+                <w:szCs w:val="24"/>
+                <w:rtl/>
+              </w:rPr>
+              <w:t xml:space="preserve">     ۴ </w:t>
+            </w:r>
+            <w:r>
+              <w:rPr>
+                <w:rFonts w:ascii="Times New Roman" w:hAnsi="Times New Roman" w:cs="Times New Roman" w:hint="cs"/>
+                <w:sz w:val="24"/>
+                <w:szCs w:val="24"/>
+                <w:rtl/>
+              </w:rPr>
+              <w:t>–</w:t>
+            </w:r>
+            <w:r>
+              <w:rPr>
+                <w:rFonts w:cs="B Mitra" w:hint="cs"/>
+                <w:sz w:val="24"/>
+                <w:szCs w:val="24"/>
+                <w:rtl/>
+              </w:rPr>
+              <w:t xml:space="preserve"> در غیر این صورت: </w:t>
+            </w:r>
+          </w:p>
+          <w:p>
+            <w:pPr>
+              <w:bidi/>
+              <w:rPr>
+                <w:rFonts w:cs="B Mitra" w:hint="cs"/>
+                <w:sz w:val="24"/>
+                <w:szCs w:val="24"/>
+                <w:rtl/>
+              </w:rPr>
+            </w:pPr>
+            <w:r>
+              <w:rPr>
+                <w:rFonts w:cs="B Mitra" w:hint="cs"/>
+                <w:sz w:val="24"/>
+                <w:szCs w:val="24"/>
+                <w:rtl/>
+              </w:rPr>
+              <w:t xml:space="preserve">        ۴.۱ </w:t>
+            </w:r>
+            <w:r>
+              <w:rPr>
+                <w:rFonts w:ascii="Times New Roman" w:hAnsi="Times New Roman" w:cs="Times New Roman" w:hint="cs"/>
+                <w:sz w:val="24"/>
+                <w:szCs w:val="24"/>
+                <w:rtl/>
+              </w:rPr>
+              <w:t>–</w:t>
+            </w:r>
+            <w:r>
+              <w:rPr>
+                <w:rFonts w:cs="B Mitra" w:hint="cs"/>
+                <w:sz w:val="24"/>
+                <w:szCs w:val="24"/>
+                <w:rtl/>
+              </w:rPr>
+              <w:t xml:space="preserve"> سیستم پیغام یافت نشدن کارمند را به کاربر نشان میدهد.</w:t>
+            </w:r>
+          </w:p>
+          <w:p>
+            <w:pPr>
+              <w:bidi/>
+              <w:rPr>
+                <w:rFonts w:cs="B Mitra"/>
+                <w:sz w:val="24"/>
+                <w:szCs w:val="24"/>
+              </w:rPr>
+            </w:pPr>
+            <w:r>
+              <w:rPr>
+                <w:rFonts w:cs="B Mitra" w:hint="cs"/>
+                <w:sz w:val="24"/>
+                <w:szCs w:val="24"/>
+                <w:rtl/>
+              </w:rPr>
+              <w:t xml:space="preserve">      </w:t>
+            </w:r>
+          </w:p>
+        </w:tc>
+      </w:tr>
+      <w:tr>
+        <w:trPr>
+          <w:trHeight w:val="575"/>
+        </w:trPr>
+        <w:tc>
+          <w:tcPr>
+            <w:tcW w:w="6570" w:type="dxa"/>
+          </w:tcPr>
+          <w:p>
+            <w:pPr>
+              <w:bidi/>
+              <w:rPr>
+                <w:rFonts w:cs="B Mitra"/>
+                <w:sz w:val="24"/>
+                <w:szCs w:val="24"/>
+              </w:rPr>
+            </w:pPr>
+            <w:r>
+              <w:rPr>
+                <w:rFonts w:cs="B Mitra" w:hint="cs"/>
+                <w:sz w:val="24"/>
+                <w:szCs w:val="24"/>
+                <w:rtl/>
+              </w:rPr>
+              <w:t xml:space="preserve">پس شرط ها: سیستم </w:t>
+            </w:r>
+            <w:r>
+              <w:rPr>
+                <w:rFonts w:cs="B Mitra" w:hint="cs"/>
+                <w:sz w:val="24"/>
+                <w:szCs w:val="24"/>
+                <w:rtl/>
+              </w:rPr>
+              <w:t xml:space="preserve">گزارش </w:t>
+            </w:r>
+            <w:r>
+              <w:rPr>
+                <w:rFonts w:cs="B Mitra" w:hint="cs"/>
+                <w:sz w:val="24"/>
+                <w:szCs w:val="24"/>
+                <w:rtl/>
+              </w:rPr>
+              <w:t xml:space="preserve">کارمند مورد نظر را </w:t>
+            </w:r>
+            <w:r>
+              <w:rPr>
+                <w:rFonts w:cs="B Mitra" w:hint="cs"/>
+                <w:sz w:val="24"/>
+                <w:szCs w:val="24"/>
+                <w:rtl/>
+              </w:rPr>
+              <w:t>به مدیر نشان میدهد.</w:t>
+            </w:r>
+          </w:p>
+        </w:tc>
+      </w:tr>
+      <w:tr>
+        <w:trPr>
+          <w:trHeight w:val="620"/>
+        </w:trPr>
+        <w:tc>
+          <w:tcPr>
+            <w:tcW w:w="6570" w:type="dxa"/>
+            <w:vAlign w:val="center"/>
+          </w:tcPr>
+          <w:p>
+            <w:pPr>
+              <w:bidi/>
+              <w:rPr>
+                <w:rFonts w:cs="B Mitra"/>
+                <w:sz w:val="24"/>
+                <w:szCs w:val="24"/>
+                <w:rtl/>
+              </w:rPr>
+            </w:pPr>
+            <w:r>
+              <w:rPr>
+                <w:rFonts w:cs="B Mitra" w:hint="cs"/>
+                <w:sz w:val="24"/>
+                <w:szCs w:val="24"/>
+                <w:rtl/>
+              </w:rPr>
+              <w:t>روند جایگزین: انصراف</w:t>
+            </w:r>
+          </w:p>
+        </w:tc>
+      </w:tr>
+    </w:tbl>
+    <w:p>
+      <w:pPr>
+        <w:bidi/>
+        <w:rPr>
+          <w:rFonts w:cs="B Mitra" w:hint="cs"/>
+          <w:sz w:val="24"/>
+          <w:szCs w:val="24"/>
+          <w:rtl/>
+        </w:rPr>
+      </w:pPr>
+    </w:p>
+    <w:p>
+      <w:pPr>
+        <w:bidi/>
+        <w:rPr>
+          <w:rFonts w:cs="B Mitra" w:hint="cs"/>
+          <w:sz w:val="24"/>
+          <w:szCs w:val="24"/>
+          <w:rtl/>
+        </w:rPr>
+      </w:pPr>
+    </w:p>
+    <w:p>
+      <w:pPr>
+        <w:bidi/>
+        <w:rPr>
+          <w:rFonts w:cs="B Mitra" w:hint="cs"/>
+          <w:sz w:val="24"/>
+          <w:szCs w:val="24"/>
+          <w:rtl/>
+        </w:rPr>
+      </w:pPr>
+    </w:p>
+    <w:p>
+      <w:pPr>
+        <w:bidi/>
+        <w:rPr>
+          <w:rFonts w:cs="B Mitra" w:hint="cs"/>
+          <w:sz w:val="24"/>
+          <w:szCs w:val="24"/>
+          <w:rtl/>
+        </w:rPr>
+      </w:pPr>
+    </w:p>
+    <w:p>
+      <w:pPr>
+        <w:bidi/>
+        <w:rPr>
+          <w:rFonts w:cs="B Mitra" w:hint="cs"/>
+          <w:sz w:val="24"/>
+          <w:szCs w:val="24"/>
+          <w:rtl/>
+        </w:rPr>
+      </w:pPr>
+    </w:p>
+    <w:p>
+      <w:pPr>
+        <w:bidi/>
+        <w:rPr>
+          <w:rFonts w:cs="B Mitra" w:hint="cs"/>
+          <w:sz w:val="24"/>
+          <w:szCs w:val="24"/>
+          <w:rtl/>
+        </w:rPr>
+      </w:pPr>
+    </w:p>
+    <w:p>
+      <w:pPr>
+        <w:bidi/>
+        <w:rPr>
+          <w:rFonts w:cs="B Mitra" w:hint="cs"/>
+          <w:sz w:val="24"/>
+          <w:szCs w:val="24"/>
+          <w:rtl/>
+        </w:rPr>
+      </w:pPr>
+    </w:p>
+    <w:p>
+      <w:pPr>
+        <w:bidi/>
+        <w:rPr>
+          <w:rFonts w:cs="B Mitra" w:hint="cs"/>
+          <w:sz w:val="24"/>
+          <w:szCs w:val="24"/>
+          <w:rtl/>
+        </w:rPr>
+      </w:pPr>
+    </w:p>
+    <w:p>
+      <w:pPr>
+        <w:bidi/>
+        <w:rPr>
+          <w:rFonts w:cs="B Mitra" w:hint="cs"/>
+          <w:sz w:val="24"/>
+          <w:szCs w:val="24"/>
+          <w:rtl/>
+        </w:rPr>
+      </w:pPr>
+    </w:p>
+    <w:p>
+      <w:pPr>
+        <w:bidi/>
+        <w:rPr>
+          <w:rFonts w:cs="B Mitra" w:hint="cs"/>
+          <w:sz w:val="24"/>
+          <w:szCs w:val="24"/>
+          <w:rtl/>
+        </w:rPr>
+      </w:pPr>
+    </w:p>
+    <w:tbl>
+      <w:tblPr>
+        <w:tblStyle w:val="TableGrid"/>
+        <w:tblW w:w="0" w:type="auto"/>
+        <w:tblInd w:w="2804" w:type="dxa"/>
+        <w:tblLook w:val="04A0" w:firstRow="1" w:lastRow="0" w:firstColumn="1" w:lastColumn="0" w:noHBand="0" w:noVBand="1"/>
+      </w:tblPr>
+      <w:tblGrid>
+        <w:gridCol w:w="6570"/>
+      </w:tblGrid>
+      <w:tr>
+        <w:trPr>
+          <w:trHeight w:val="530"/>
+        </w:trPr>
+        <w:tc>
+          <w:tcPr>
+            <w:tcW w:w="6570" w:type="dxa"/>
+            <w:shd w:val="clear" w:color="auto" w:fill="C2D69B" w:themeFill="accent3" w:themeFillTint="99"/>
+            <w:vAlign w:val="center"/>
+          </w:tcPr>
+          <w:p>
+            <w:pPr>
+              <w:bidi/>
+              <w:rPr>
+                <w:rFonts w:cs="B Mitra" w:hint="cs"/>
+                <w:sz w:val="24"/>
+                <w:szCs w:val="24"/>
+                <w:rtl/>
+              </w:rPr>
+            </w:pPr>
+            <w:r>
+              <w:rPr>
+                <w:rFonts w:cs="B Mitra" w:hint="cs"/>
+                <w:sz w:val="24"/>
+                <w:szCs w:val="24"/>
+                <w:rtl/>
+              </w:rPr>
+              <w:lastRenderedPageBreak/>
+              <w:t xml:space="preserve">گزارش فعالیت </w:t>
+            </w:r>
+            <w:r>
+              <w:rPr>
+                <w:rFonts w:cs="B Mitra" w:hint="cs"/>
+                <w:sz w:val="24"/>
+                <w:szCs w:val="24"/>
+                <w:rtl/>
+              </w:rPr>
+              <w:t>مشتریان</w:t>
+            </w:r>
+          </w:p>
+        </w:tc>
+      </w:tr>
+      <w:tr>
+        <w:trPr>
+          <w:trHeight w:val="530"/>
+        </w:trPr>
+        <w:tc>
+          <w:tcPr>
+            <w:tcW w:w="6570" w:type="dxa"/>
+            <w:vAlign w:val="center"/>
+          </w:tcPr>
+          <w:p>
+            <w:pPr>
+              <w:bidi/>
+              <w:rPr>
+                <w:rFonts w:cs="B Mitra"/>
+                <w:sz w:val="24"/>
+                <w:szCs w:val="24"/>
+                <w:rtl/>
+              </w:rPr>
+            </w:pPr>
+            <w:r>
+              <w:rPr>
+                <w:rFonts w:cs="B Mitra" w:hint="cs"/>
+                <w:sz w:val="24"/>
+                <w:szCs w:val="24"/>
+                <w:rtl/>
+              </w:rPr>
+              <w:t>شماره:</w:t>
+            </w:r>
+          </w:p>
+        </w:tc>
+      </w:tr>
+      <w:tr>
+        <w:trPr>
+          <w:trHeight w:val="530"/>
+        </w:trPr>
+        <w:tc>
+          <w:tcPr>
+            <w:tcW w:w="6570" w:type="dxa"/>
+            <w:vAlign w:val="center"/>
+          </w:tcPr>
+          <w:p>
+            <w:pPr>
+              <w:bidi/>
+              <w:rPr>
+                <w:rFonts w:cs="B Mitra" w:hint="cs"/>
+                <w:sz w:val="24"/>
+                <w:szCs w:val="24"/>
+                <w:rtl/>
+              </w:rPr>
+            </w:pPr>
+            <w:r>
+              <w:rPr>
+                <w:rFonts w:cs="B Mitra" w:hint="cs"/>
+                <w:sz w:val="24"/>
+                <w:szCs w:val="24"/>
+                <w:rtl/>
+              </w:rPr>
+              <w:t xml:space="preserve">توصیف: امکان درخواست </w:t>
+            </w:r>
+            <w:r>
+              <w:rPr>
+                <w:rFonts w:cs="B Mitra" w:hint="cs"/>
+                <w:sz w:val="24"/>
+                <w:szCs w:val="24"/>
+                <w:rtl/>
+              </w:rPr>
+              <w:t xml:space="preserve">گزارش کلی </w:t>
+            </w:r>
+            <w:r>
+              <w:rPr>
+                <w:rFonts w:cs="B Mitra" w:hint="cs"/>
+                <w:sz w:val="24"/>
+                <w:szCs w:val="24"/>
+                <w:rtl/>
+              </w:rPr>
+              <w:t xml:space="preserve">از فعالیت مشتریان </w:t>
+            </w:r>
+            <w:r>
+              <w:rPr>
+                <w:rFonts w:cs="B Mitra" w:hint="cs"/>
+                <w:sz w:val="24"/>
+                <w:szCs w:val="24"/>
+                <w:rtl/>
+              </w:rPr>
+              <w:t>در سامانه توسط مدیر سیستم</w:t>
+            </w:r>
+          </w:p>
+        </w:tc>
+      </w:tr>
+      <w:tr>
+        <w:trPr>
+          <w:trHeight w:val="530"/>
+        </w:trPr>
+        <w:tc>
+          <w:tcPr>
+            <w:tcW w:w="6570" w:type="dxa"/>
+            <w:vAlign w:val="center"/>
+          </w:tcPr>
+          <w:p>
+            <w:pPr>
+              <w:bidi/>
+              <w:rPr>
+                <w:rFonts w:cs="B Mitra"/>
+                <w:sz w:val="24"/>
+                <w:szCs w:val="24"/>
+              </w:rPr>
+            </w:pPr>
+            <w:r>
+              <w:rPr>
+                <w:rFonts w:cs="B Mitra" w:hint="cs"/>
+                <w:sz w:val="24"/>
+                <w:szCs w:val="24"/>
+                <w:rtl/>
+              </w:rPr>
+              <w:t xml:space="preserve">کنشگر اصلی: </w:t>
+            </w:r>
+            <w:r>
+              <w:rPr>
+                <w:rFonts w:cs="B Mitra" w:hint="cs"/>
+                <w:sz w:val="24"/>
+                <w:szCs w:val="24"/>
+                <w:rtl/>
+              </w:rPr>
+              <w:t>مدیر سیستم</w:t>
+            </w:r>
+          </w:p>
+        </w:tc>
+      </w:tr>
+      <w:tr>
+        <w:trPr>
+          <w:trHeight w:val="530"/>
+        </w:trPr>
+        <w:tc>
+          <w:tcPr>
+            <w:tcW w:w="6570" w:type="dxa"/>
+            <w:vAlign w:val="center"/>
+          </w:tcPr>
+          <w:p>
+            <w:pPr>
+              <w:bidi/>
+              <w:rPr>
+                <w:rFonts w:cs="B Mitra"/>
+                <w:sz w:val="24"/>
+                <w:szCs w:val="24"/>
+              </w:rPr>
+            </w:pPr>
+            <w:r>
+              <w:rPr>
+                <w:rFonts w:cs="B Mitra" w:hint="cs"/>
+                <w:sz w:val="24"/>
+                <w:szCs w:val="24"/>
+                <w:rtl/>
+              </w:rPr>
+              <w:t>کنشگر فرعی: زمان</w:t>
+            </w:r>
+          </w:p>
+        </w:tc>
+      </w:tr>
+      <w:tr>
+        <w:trPr>
+          <w:trHeight w:val="620"/>
+        </w:trPr>
+        <w:tc>
+          <w:tcPr>
+            <w:tcW w:w="6570" w:type="dxa"/>
+          </w:tcPr>
+          <w:p>
+            <w:pPr>
+              <w:bidi/>
+              <w:rPr>
+                <w:rFonts w:cs="B Mitra"/>
+                <w:sz w:val="24"/>
+                <w:szCs w:val="24"/>
+              </w:rPr>
+            </w:pPr>
+            <w:r>
+              <w:rPr>
+                <w:rFonts w:cs="B Mitra" w:hint="cs"/>
+                <w:sz w:val="24"/>
+                <w:szCs w:val="24"/>
+                <w:rtl/>
+              </w:rPr>
+              <w:t>پیش شرط ها: کاربر وارد سیستم شده باشد</w:t>
+            </w:r>
+          </w:p>
+        </w:tc>
+      </w:tr>
+      <w:tr>
+        <w:trPr>
+          <w:trHeight w:val="1430"/>
+        </w:trPr>
+        <w:tc>
+          <w:tcPr>
+            <w:tcW w:w="6570" w:type="dxa"/>
+          </w:tcPr>
+          <w:p>
+            <w:pPr>
+              <w:bidi/>
+              <w:rPr>
+                <w:rFonts w:cs="B Mitra" w:hint="cs"/>
+                <w:sz w:val="24"/>
+                <w:szCs w:val="24"/>
+                <w:rtl/>
+              </w:rPr>
+            </w:pPr>
+            <w:r>
+              <w:rPr>
+                <w:rFonts w:cs="B Mitra" w:hint="cs"/>
+                <w:sz w:val="24"/>
+                <w:szCs w:val="24"/>
+                <w:rtl/>
+              </w:rPr>
+              <w:t xml:space="preserve">روند اصلی: </w:t>
+            </w:r>
+          </w:p>
+          <w:p>
+            <w:pPr>
+              <w:bidi/>
+              <w:rPr>
+                <w:rFonts w:cs="B Mitra" w:hint="cs"/>
+                <w:sz w:val="24"/>
+                <w:szCs w:val="24"/>
+                <w:rtl/>
+              </w:rPr>
+            </w:pPr>
+            <w:r>
+              <w:rPr>
+                <w:rFonts w:cs="B Mitra" w:hint="cs"/>
+                <w:sz w:val="24"/>
+                <w:szCs w:val="24"/>
+                <w:rtl/>
+              </w:rPr>
+              <w:t xml:space="preserve">    ۱ </w:t>
+            </w:r>
+            <w:r>
+              <w:rPr>
+                <w:rFonts w:ascii="Times New Roman" w:hAnsi="Times New Roman" w:cs="Times New Roman" w:hint="cs"/>
+                <w:sz w:val="24"/>
+                <w:szCs w:val="24"/>
+                <w:rtl/>
+              </w:rPr>
+              <w:t>–</w:t>
+            </w:r>
+            <w:r>
+              <w:rPr>
+                <w:rFonts w:cs="B Mitra" w:hint="cs"/>
+                <w:sz w:val="24"/>
+                <w:szCs w:val="24"/>
+                <w:rtl/>
+              </w:rPr>
+              <w:t xml:space="preserve"> زمان گزارش گیری کلی از کارکرد کارکنان سازمان فرا میرسد</w:t>
+            </w:r>
+          </w:p>
+          <w:p>
+            <w:pPr>
+              <w:bidi/>
+              <w:rPr>
+                <w:rFonts w:cs="B Mitra" w:hint="cs"/>
+                <w:sz w:val="24"/>
+                <w:szCs w:val="24"/>
+                <w:rtl/>
+              </w:rPr>
+            </w:pPr>
+            <w:r>
+              <w:rPr>
+                <w:rFonts w:cs="B Mitra" w:hint="cs"/>
+                <w:sz w:val="24"/>
+                <w:szCs w:val="24"/>
+                <w:rtl/>
+              </w:rPr>
+              <w:t xml:space="preserve">    ۲ </w:t>
+            </w:r>
+            <w:r>
+              <w:rPr>
+                <w:rFonts w:ascii="Times New Roman" w:hAnsi="Times New Roman" w:cs="Times New Roman" w:hint="cs"/>
+                <w:sz w:val="24"/>
+                <w:szCs w:val="24"/>
+                <w:rtl/>
+              </w:rPr>
+              <w:t>–</w:t>
+            </w:r>
+            <w:r>
+              <w:rPr>
+                <w:rFonts w:cs="B Mitra" w:hint="cs"/>
+                <w:sz w:val="24"/>
+                <w:szCs w:val="24"/>
+                <w:rtl/>
+              </w:rPr>
+              <w:t xml:space="preserve"> سیستم به ازای هر </w:t>
+            </w:r>
+            <w:r>
+              <w:rPr>
+                <w:rFonts w:cs="B Mitra" w:hint="cs"/>
+                <w:sz w:val="24"/>
+                <w:szCs w:val="24"/>
+                <w:rtl/>
+              </w:rPr>
+              <w:t>مشتری</w:t>
+            </w:r>
+            <w:r>
+              <w:rPr>
+                <w:rFonts w:cs="B Mitra" w:hint="cs"/>
+                <w:sz w:val="24"/>
+                <w:szCs w:val="24"/>
+                <w:rtl/>
+              </w:rPr>
+              <w:t>:</w:t>
+            </w:r>
+          </w:p>
+          <w:p>
+            <w:pPr>
+              <w:bidi/>
+              <w:rPr>
+                <w:rFonts w:cs="B Mitra" w:hint="cs"/>
+                <w:sz w:val="24"/>
+                <w:szCs w:val="24"/>
+                <w:rtl/>
+              </w:rPr>
+            </w:pPr>
+            <w:r>
+              <w:rPr>
+                <w:rFonts w:cs="B Mitra" w:hint="cs"/>
+                <w:sz w:val="24"/>
+                <w:szCs w:val="24"/>
+                <w:rtl/>
+              </w:rPr>
+              <w:t xml:space="preserve">        ۲.۱ </w:t>
+            </w:r>
+            <w:r>
+              <w:rPr>
+                <w:rFonts w:ascii="Times New Roman" w:hAnsi="Times New Roman" w:cs="Times New Roman" w:hint="cs"/>
+                <w:sz w:val="24"/>
+                <w:szCs w:val="24"/>
+                <w:rtl/>
+              </w:rPr>
+              <w:t>–</w:t>
+            </w:r>
+            <w:r>
+              <w:rPr>
+                <w:rFonts w:cs="B Mitra" w:hint="cs"/>
+                <w:sz w:val="24"/>
+                <w:szCs w:val="24"/>
+                <w:rtl/>
+              </w:rPr>
+              <w:t xml:space="preserve"> سوابق </w:t>
+            </w:r>
+            <w:r>
+              <w:rPr>
+                <w:rFonts w:cs="B Mitra" w:hint="cs"/>
+                <w:sz w:val="24"/>
+                <w:szCs w:val="24"/>
+                <w:rtl/>
+              </w:rPr>
+              <w:t xml:space="preserve">فعالیت های </w:t>
+            </w:r>
+            <w:r>
+              <w:rPr>
+                <w:rFonts w:cs="B Mitra" w:hint="cs"/>
+                <w:sz w:val="24"/>
+                <w:szCs w:val="24"/>
+                <w:rtl/>
+              </w:rPr>
+              <w:t>او را از سامانه استخراج کرده و در ذخیره میکند</w:t>
+            </w:r>
+          </w:p>
+          <w:p>
+            <w:pPr>
+              <w:bidi/>
+              <w:rPr>
+                <w:rFonts w:cs="B Mitra" w:hint="cs"/>
+                <w:sz w:val="24"/>
+                <w:szCs w:val="24"/>
+                <w:rtl/>
+              </w:rPr>
+            </w:pPr>
+            <w:r>
+              <w:rPr>
+                <w:rFonts w:cs="B Mitra" w:hint="cs"/>
+                <w:sz w:val="24"/>
+                <w:szCs w:val="24"/>
+                <w:rtl/>
+              </w:rPr>
+              <w:t xml:space="preserve">    ۳ - کاربر به سیستم درخواست گزارش </w:t>
+            </w:r>
+            <w:r>
+              <w:rPr>
+                <w:rFonts w:cs="B Mitra" w:hint="cs"/>
+                <w:sz w:val="24"/>
+                <w:szCs w:val="24"/>
+                <w:rtl/>
+              </w:rPr>
+              <w:t>فعالیت</w:t>
+            </w:r>
+            <w:r>
+              <w:rPr>
+                <w:rFonts w:cs="B Mitra" w:hint="cs"/>
+                <w:sz w:val="24"/>
+                <w:szCs w:val="24"/>
+                <w:rtl/>
+              </w:rPr>
+              <w:t xml:space="preserve"> کلی </w:t>
+            </w:r>
+            <w:r>
+              <w:rPr>
+                <w:rFonts w:cs="B Mitra" w:hint="cs"/>
+                <w:sz w:val="24"/>
+                <w:szCs w:val="24"/>
+                <w:rtl/>
+              </w:rPr>
+              <w:t>مشتریان</w:t>
+            </w:r>
+            <w:r>
+              <w:rPr>
+                <w:rFonts w:cs="B Mitra" w:hint="cs"/>
+                <w:sz w:val="24"/>
+                <w:szCs w:val="24"/>
+                <w:rtl/>
+              </w:rPr>
+              <w:t xml:space="preserve"> را میدهد.</w:t>
+            </w:r>
+          </w:p>
+          <w:p>
+            <w:pPr>
+              <w:bidi/>
+              <w:rPr>
+                <w:rFonts w:cs="B Mitra"/>
+                <w:sz w:val="24"/>
+                <w:szCs w:val="24"/>
+              </w:rPr>
+            </w:pPr>
+            <w:r>
+              <w:rPr>
+                <w:rFonts w:cs="B Mitra" w:hint="cs"/>
+                <w:sz w:val="24"/>
+                <w:szCs w:val="24"/>
+                <w:rtl/>
+              </w:rPr>
+              <w:t xml:space="preserve">    </w:t>
+            </w:r>
+          </w:p>
+        </w:tc>
+      </w:tr>
+      <w:tr>
+        <w:trPr>
+          <w:trHeight w:val="620"/>
+        </w:trPr>
+        <w:tc>
+          <w:tcPr>
+            <w:tcW w:w="6570" w:type="dxa"/>
+          </w:tcPr>
+          <w:p>
+            <w:pPr>
+              <w:bidi/>
+              <w:rPr>
+                <w:rFonts w:cs="B Mitra"/>
+                <w:sz w:val="24"/>
+                <w:szCs w:val="24"/>
+              </w:rPr>
+            </w:pPr>
+            <w:r>
+              <w:rPr>
+                <w:rFonts w:cs="B Mitra" w:hint="cs"/>
+                <w:sz w:val="24"/>
+                <w:szCs w:val="24"/>
+                <w:rtl/>
+              </w:rPr>
+              <w:t xml:space="preserve">پس شرط ها: سیستم </w:t>
+            </w:r>
+            <w:r>
+              <w:rPr>
+                <w:rFonts w:cs="B Mitra" w:hint="cs"/>
+                <w:sz w:val="24"/>
+                <w:szCs w:val="24"/>
+                <w:rtl/>
+              </w:rPr>
+              <w:t xml:space="preserve">گزارش لیست </w:t>
+            </w:r>
+            <w:r>
+              <w:rPr>
+                <w:rFonts w:cs="B Mitra" w:hint="cs"/>
+                <w:sz w:val="24"/>
+                <w:szCs w:val="24"/>
+                <w:rtl/>
+              </w:rPr>
+              <w:t>مشتریان</w:t>
+            </w:r>
+            <w:r>
+              <w:rPr>
+                <w:rFonts w:cs="B Mitra" w:hint="cs"/>
+                <w:sz w:val="24"/>
+                <w:szCs w:val="24"/>
+                <w:rtl/>
+              </w:rPr>
+              <w:t xml:space="preserve"> با گزارش </w:t>
+            </w:r>
+            <w:r>
+              <w:rPr>
+                <w:rFonts w:cs="B Mitra" w:hint="cs"/>
+                <w:sz w:val="24"/>
+                <w:szCs w:val="24"/>
+                <w:rtl/>
+              </w:rPr>
+              <w:t>فعالیت آنها</w:t>
+            </w:r>
+            <w:r>
+              <w:rPr>
+                <w:rFonts w:cs="B Mitra" w:hint="cs"/>
+                <w:sz w:val="24"/>
+                <w:szCs w:val="24"/>
+                <w:rtl/>
+              </w:rPr>
+              <w:t xml:space="preserve"> را در فایل به مدیر نشان میدهد.</w:t>
+            </w:r>
+          </w:p>
+        </w:tc>
+      </w:tr>
+      <w:tr>
+        <w:trPr>
+          <w:trHeight w:val="620"/>
+        </w:trPr>
+        <w:tc>
+          <w:tcPr>
+            <w:tcW w:w="6570" w:type="dxa"/>
+            <w:vAlign w:val="center"/>
+          </w:tcPr>
+          <w:p>
+            <w:pPr>
+              <w:bidi/>
+              <w:rPr>
+                <w:rFonts w:cs="B Mitra"/>
+                <w:sz w:val="24"/>
+                <w:szCs w:val="24"/>
+                <w:rtl/>
+              </w:rPr>
+            </w:pPr>
+            <w:r>
+              <w:rPr>
+                <w:rFonts w:cs="B Mitra" w:hint="cs"/>
+                <w:sz w:val="24"/>
+                <w:szCs w:val="24"/>
+                <w:rtl/>
+              </w:rPr>
+              <w:t>روند جایگزین: انصراف</w:t>
+            </w:r>
+          </w:p>
+        </w:tc>
+      </w:tr>
+    </w:tbl>
+    <w:p>
+      <w:pPr>
+        <w:bidi/>
+        <w:rPr>
+          <w:rFonts w:cs="B Mitra" w:hint="cs"/>
+          <w:sz w:val="24"/>
+          <w:szCs w:val="24"/>
+          <w:rtl/>
+        </w:rPr>
+      </w:pPr>
+    </w:p>
+    <w:p>
+      <w:pPr>
+        <w:bidi/>
+        <w:rPr>
+          <w:rFonts w:cs="B Mitra" w:hint="cs"/>
+          <w:sz w:val="24"/>
+          <w:szCs w:val="24"/>
+          <w:rtl/>
+        </w:rPr>
+      </w:pPr>
+    </w:p>
+    <w:p>
+      <w:pPr>
+        <w:bidi/>
+        <w:rPr>
+          <w:rFonts w:cs="B Mitra" w:hint="cs"/>
+          <w:sz w:val="24"/>
+          <w:szCs w:val="24"/>
+          <w:rtl/>
+        </w:rPr>
+      </w:pPr>
+    </w:p>
+    <w:p>
+      <w:pPr>
+        <w:bidi/>
+        <w:rPr>
+          <w:rFonts w:cs="B Mitra" w:hint="cs"/>
+          <w:sz w:val="24"/>
+          <w:szCs w:val="24"/>
+          <w:rtl/>
+        </w:rPr>
+      </w:pPr>
+    </w:p>
+    <w:p>
+      <w:pPr>
+        <w:bidi/>
+        <w:rPr>
+          <w:rFonts w:cs="B Mitra" w:hint="cs"/>
+          <w:sz w:val="24"/>
+          <w:szCs w:val="24"/>
+          <w:rtl/>
+        </w:rPr>
+      </w:pPr>
+    </w:p>
+    <w:p>
+      <w:pPr>
+        <w:bidi/>
+        <w:rPr>
+          <w:rFonts w:cs="B Mitra" w:hint="cs"/>
+          <w:sz w:val="24"/>
+          <w:szCs w:val="24"/>
+          <w:rtl/>
+        </w:rPr>
+      </w:pPr>
+    </w:p>
+    <w:p>
+      <w:pPr>
+        <w:bidi/>
+        <w:rPr>
+          <w:rFonts w:cs="B Mitra" w:hint="cs"/>
+          <w:sz w:val="24"/>
+          <w:szCs w:val="24"/>
+          <w:rtl/>
+        </w:rPr>
+      </w:pPr>
+    </w:p>
+    <w:p>
+      <w:pPr>
+        <w:bidi/>
+        <w:rPr>
+          <w:rFonts w:cs="B Mitra" w:hint="cs"/>
+          <w:sz w:val="24"/>
+          <w:szCs w:val="24"/>
+          <w:rtl/>
+        </w:rPr>
+      </w:pPr>
+    </w:p>
+    <w:p>
+      <w:pPr>
+        <w:bidi/>
+        <w:rPr>
+          <w:rFonts w:cs="B Mitra" w:hint="cs"/>
+          <w:sz w:val="24"/>
+          <w:szCs w:val="24"/>
+          <w:rtl/>
+        </w:rPr>
+      </w:pPr>
+    </w:p>
+    <w:p>
+      <w:pPr>
+        <w:bidi/>
+        <w:rPr>
+          <w:rFonts w:cs="B Mitra" w:hint="cs"/>
+          <w:sz w:val="24"/>
+          <w:szCs w:val="24"/>
+          <w:rtl/>
+        </w:rPr>
+      </w:pPr>
+    </w:p>
+    <w:p>
+      <w:pPr>
+        <w:bidi/>
+        <w:rPr>
+          <w:rFonts w:cs="B Mitra" w:hint="cs"/>
+          <w:sz w:val="24"/>
+          <w:szCs w:val="24"/>
+          <w:rtl/>
+        </w:rPr>
+      </w:pPr>
+    </w:p>
+    <w:tbl>
+      <w:tblPr>
+        <w:tblStyle w:val="TableGrid"/>
+        <w:tblW w:w="0" w:type="auto"/>
+        <w:tblInd w:w="2804" w:type="dxa"/>
+        <w:tblLook w:val="04A0" w:firstRow="1" w:lastRow="0" w:firstColumn="1" w:lastColumn="0" w:noHBand="0" w:noVBand="1"/>
+      </w:tblPr>
+      <w:tblGrid>
+        <w:gridCol w:w="6570"/>
+      </w:tblGrid>
+      <w:tr>
+        <w:trPr>
+          <w:trHeight w:val="530"/>
+        </w:trPr>
+        <w:tc>
+          <w:tcPr>
+            <w:tcW w:w="6570" w:type="dxa"/>
+            <w:shd w:val="clear" w:color="auto" w:fill="C2D69B" w:themeFill="accent3" w:themeFillTint="99"/>
+            <w:vAlign w:val="center"/>
+          </w:tcPr>
+          <w:p>
+            <w:pPr>
+              <w:bidi/>
+              <w:rPr>
+                <w:rFonts w:cs="B Mitra" w:hint="cs"/>
+                <w:sz w:val="24"/>
+                <w:szCs w:val="24"/>
+                <w:rtl/>
+              </w:rPr>
+            </w:pPr>
+            <w:r>
+              <w:rPr>
+                <w:rFonts w:cs="B Mitra" w:hint="cs"/>
+                <w:sz w:val="24"/>
+                <w:szCs w:val="24"/>
+                <w:rtl/>
+              </w:rPr>
+              <w:lastRenderedPageBreak/>
+              <w:t>گزارش</w:t>
+            </w:r>
+            <w:r>
+              <w:rPr>
+                <w:rFonts w:cs="B Mitra" w:hint="cs"/>
+                <w:sz w:val="24"/>
+                <w:szCs w:val="24"/>
+                <w:rtl/>
+              </w:rPr>
+              <w:t xml:space="preserve"> لیست محصولات موجود</w:t>
+            </w:r>
+          </w:p>
+        </w:tc>
+      </w:tr>
+      <w:tr>
+        <w:trPr>
+          <w:trHeight w:val="530"/>
+        </w:trPr>
+        <w:tc>
+          <w:tcPr>
+            <w:tcW w:w="6570" w:type="dxa"/>
+            <w:vAlign w:val="center"/>
+          </w:tcPr>
+          <w:p>
+            <w:pPr>
+              <w:bidi/>
+              <w:rPr>
+                <w:rFonts w:cs="B Mitra"/>
+                <w:sz w:val="24"/>
+                <w:szCs w:val="24"/>
+                <w:rtl/>
+              </w:rPr>
+            </w:pPr>
+            <w:r>
+              <w:rPr>
+                <w:rFonts w:cs="B Mitra" w:hint="cs"/>
+                <w:sz w:val="24"/>
+                <w:szCs w:val="24"/>
+                <w:rtl/>
+              </w:rPr>
+              <w:t>شماره:</w:t>
+            </w:r>
+          </w:p>
+        </w:tc>
+      </w:tr>
+      <w:tr>
+        <w:trPr>
+          <w:trHeight w:val="530"/>
+        </w:trPr>
+        <w:tc>
+          <w:tcPr>
+            <w:tcW w:w="6570" w:type="dxa"/>
+            <w:vAlign w:val="center"/>
+          </w:tcPr>
+          <w:p>
+            <w:pPr>
+              <w:bidi/>
+              <w:rPr>
+                <w:rFonts w:cs="B Mitra" w:hint="cs"/>
+                <w:sz w:val="24"/>
+                <w:szCs w:val="24"/>
+                <w:rtl/>
+              </w:rPr>
+            </w:pPr>
+            <w:r>
+              <w:rPr>
+                <w:rFonts w:cs="B Mitra" w:hint="cs"/>
+                <w:sz w:val="24"/>
+                <w:szCs w:val="24"/>
+                <w:rtl/>
+              </w:rPr>
+              <w:t xml:space="preserve">توصیف: امکان درخواست </w:t>
+            </w:r>
+            <w:r>
+              <w:rPr>
+                <w:rFonts w:cs="B Mitra" w:hint="cs"/>
+                <w:sz w:val="24"/>
+                <w:szCs w:val="24"/>
+                <w:rtl/>
+              </w:rPr>
+              <w:t>لیستی از محصولات موجود در انبار</w:t>
+            </w:r>
+          </w:p>
+        </w:tc>
+      </w:tr>
+      <w:tr>
+        <w:trPr>
+          <w:trHeight w:val="530"/>
+        </w:trPr>
+        <w:tc>
+          <w:tcPr>
+            <w:tcW w:w="6570" w:type="dxa"/>
+            <w:vAlign w:val="center"/>
+          </w:tcPr>
+          <w:p>
+            <w:pPr>
+              <w:bidi/>
+              <w:rPr>
+                <w:rFonts w:cs="B Mitra"/>
+                <w:sz w:val="24"/>
+                <w:szCs w:val="24"/>
+              </w:rPr>
+            </w:pPr>
+            <w:r>
+              <w:rPr>
+                <w:rFonts w:cs="B Mitra" w:hint="cs"/>
+                <w:sz w:val="24"/>
+                <w:szCs w:val="24"/>
+                <w:rtl/>
+              </w:rPr>
+              <w:t xml:space="preserve">کنشگر اصلی: </w:t>
+            </w:r>
+            <w:r>
+              <w:rPr>
+                <w:rFonts w:cs="B Mitra" w:hint="cs"/>
+                <w:sz w:val="24"/>
+                <w:szCs w:val="24"/>
+                <w:rtl/>
+              </w:rPr>
+              <w:t xml:space="preserve">کارمند انبارداری/ </w:t>
+            </w:r>
+            <w:r>
+              <w:rPr>
+                <w:rFonts w:cs="B Mitra" w:hint="cs"/>
+                <w:sz w:val="24"/>
+                <w:szCs w:val="24"/>
+                <w:rtl/>
+              </w:rPr>
+              <w:t>مدیر سیستم</w:t>
+            </w:r>
+          </w:p>
+        </w:tc>
+      </w:tr>
+      <w:tr>
+        <w:trPr>
+          <w:trHeight w:val="530"/>
+        </w:trPr>
+        <w:tc>
+          <w:tcPr>
+            <w:tcW w:w="6570" w:type="dxa"/>
+            <w:vAlign w:val="center"/>
+          </w:tcPr>
+          <w:p>
+            <w:pPr>
+              <w:bidi/>
+              <w:rPr>
+                <w:rFonts w:cs="B Mitra"/>
+                <w:sz w:val="24"/>
+                <w:szCs w:val="24"/>
+              </w:rPr>
+            </w:pPr>
+            <w:r>
+              <w:rPr>
+                <w:rFonts w:cs="B Mitra" w:hint="cs"/>
+                <w:sz w:val="24"/>
+                <w:szCs w:val="24"/>
+                <w:rtl/>
+              </w:rPr>
+              <w:t>کنشگر فرعی:</w:t>
+            </w:r>
+          </w:p>
+        </w:tc>
+      </w:tr>
+      <w:tr>
+        <w:trPr>
+          <w:trHeight w:val="620"/>
+        </w:trPr>
+        <w:tc>
+          <w:tcPr>
+            <w:tcW w:w="6570" w:type="dxa"/>
+          </w:tcPr>
+          <w:p>
+            <w:pPr>
+              <w:bidi/>
+              <w:rPr>
+                <w:rFonts w:cs="B Mitra"/>
+                <w:sz w:val="24"/>
+                <w:szCs w:val="24"/>
+              </w:rPr>
+            </w:pPr>
+            <w:r>
+              <w:rPr>
+                <w:rFonts w:cs="B Mitra" w:hint="cs"/>
+                <w:sz w:val="24"/>
+                <w:szCs w:val="24"/>
+                <w:rtl/>
+              </w:rPr>
+              <w:t>پیش شرط ها: کاربر وارد سیستم شده باشد</w:t>
+            </w:r>
+          </w:p>
+        </w:tc>
+      </w:tr>
+      <w:tr>
+        <w:trPr>
+          <w:trHeight w:val="1430"/>
+        </w:trPr>
+        <w:tc>
+          <w:tcPr>
+            <w:tcW w:w="6570" w:type="dxa"/>
+          </w:tcPr>
+          <w:p>
+            <w:pPr>
+              <w:bidi/>
+              <w:rPr>
+                <w:rFonts w:cs="B Mitra" w:hint="cs"/>
+                <w:sz w:val="24"/>
+                <w:szCs w:val="24"/>
+                <w:rtl/>
+              </w:rPr>
+            </w:pPr>
+            <w:r>
+              <w:rPr>
+                <w:rFonts w:cs="B Mitra" w:hint="cs"/>
+                <w:sz w:val="24"/>
+                <w:szCs w:val="24"/>
+                <w:rtl/>
+              </w:rPr>
+              <w:t xml:space="preserve">روند اصلی: </w:t>
+            </w:r>
+          </w:p>
+          <w:p>
+            <w:pPr>
+              <w:bidi/>
+              <w:rPr>
+                <w:rFonts w:cs="B Mitra" w:hint="cs"/>
+                <w:sz w:val="24"/>
+                <w:szCs w:val="24"/>
+                <w:rtl/>
+              </w:rPr>
+            </w:pPr>
+            <w:r>
+              <w:rPr>
+                <w:rFonts w:cs="B Mitra" w:hint="cs"/>
+                <w:sz w:val="24"/>
+                <w:szCs w:val="24"/>
+                <w:rtl/>
+              </w:rPr>
+              <w:t xml:space="preserve">    ۱ </w:t>
+            </w:r>
+            <w:r>
+              <w:rPr>
+                <w:rFonts w:ascii="Times New Roman" w:hAnsi="Times New Roman" w:cs="Times New Roman" w:hint="cs"/>
+                <w:sz w:val="24"/>
+                <w:szCs w:val="24"/>
+                <w:rtl/>
+              </w:rPr>
+              <w:t>–</w:t>
+            </w:r>
+            <w:r>
+              <w:rPr>
+                <w:rFonts w:cs="B Mitra" w:hint="cs"/>
+                <w:sz w:val="24"/>
+                <w:szCs w:val="24"/>
+                <w:rtl/>
+              </w:rPr>
+              <w:t xml:space="preserve"> کاربر به سیستم درخواست </w:t>
+            </w:r>
+            <w:r>
+              <w:rPr>
+                <w:rFonts w:cs="B Mitra" w:hint="cs"/>
+                <w:sz w:val="24"/>
+                <w:szCs w:val="24"/>
+                <w:rtl/>
+              </w:rPr>
+              <w:t>موجودی محصولات در انبار را میدهد.</w:t>
+            </w:r>
+          </w:p>
+          <w:p>
+            <w:pPr>
+              <w:bidi/>
+              <w:rPr>
+                <w:rFonts w:cs="B Mitra" w:hint="cs"/>
+                <w:sz w:val="24"/>
+                <w:szCs w:val="24"/>
+                <w:rtl/>
+              </w:rPr>
+            </w:pPr>
+            <w:r>
+              <w:rPr>
+                <w:rFonts w:cs="B Mitra" w:hint="cs"/>
+                <w:sz w:val="24"/>
+                <w:szCs w:val="24"/>
+                <w:rtl/>
+              </w:rPr>
+              <w:t xml:space="preserve">    ۲ </w:t>
+            </w:r>
+            <w:r>
+              <w:rPr>
+                <w:rFonts w:ascii="Times New Roman" w:hAnsi="Times New Roman" w:cs="Times New Roman" w:hint="cs"/>
+                <w:sz w:val="24"/>
+                <w:szCs w:val="24"/>
+                <w:rtl/>
+              </w:rPr>
+              <w:t>–</w:t>
+            </w:r>
+            <w:r>
+              <w:rPr>
+                <w:rFonts w:cs="B Mitra" w:hint="cs"/>
+                <w:sz w:val="24"/>
+                <w:szCs w:val="24"/>
+                <w:rtl/>
+              </w:rPr>
+              <w:t xml:space="preserve"> سیستم </w:t>
+            </w:r>
+            <w:r>
+              <w:rPr>
+                <w:rFonts w:cs="B Mitra" w:hint="cs"/>
+                <w:sz w:val="24"/>
+                <w:szCs w:val="24"/>
+                <w:rtl/>
+              </w:rPr>
+              <w:t>موجودی تمام محصولات در انبار را (میانی، نهایی، سخت افزاری، نرم افزاری) استخراج میکند.</w:t>
+            </w:r>
+          </w:p>
+          <w:p>
+            <w:pPr>
+              <w:bidi/>
+              <w:rPr>
+                <w:rFonts w:cs="B Mitra"/>
+                <w:sz w:val="24"/>
+                <w:szCs w:val="24"/>
+              </w:rPr>
+            </w:pPr>
+            <w:r>
+              <w:rPr>
+                <w:rFonts w:cs="B Mitra" w:hint="cs"/>
+                <w:sz w:val="24"/>
+                <w:szCs w:val="24"/>
+                <w:rtl/>
+              </w:rPr>
+              <w:t xml:space="preserve">      </w:t>
+            </w:r>
+          </w:p>
+        </w:tc>
+      </w:tr>
+      <w:tr>
+        <w:trPr>
+          <w:trHeight w:val="575"/>
+        </w:trPr>
+        <w:tc>
+          <w:tcPr>
+            <w:tcW w:w="6570" w:type="dxa"/>
+          </w:tcPr>
+          <w:p>
+            <w:pPr>
+              <w:bidi/>
+              <w:rPr>
+                <w:rFonts w:cs="B Mitra"/>
+                <w:sz w:val="24"/>
+                <w:szCs w:val="24"/>
+              </w:rPr>
+            </w:pPr>
+            <w:r>
+              <w:rPr>
+                <w:rFonts w:cs="B Mitra" w:hint="cs"/>
+                <w:sz w:val="24"/>
+                <w:szCs w:val="24"/>
+                <w:rtl/>
+              </w:rPr>
+              <w:t xml:space="preserve">پس شرط ها: سیستم </w:t>
+            </w:r>
+            <w:r>
+              <w:rPr>
+                <w:rFonts w:cs="B Mitra" w:hint="cs"/>
+                <w:sz w:val="24"/>
+                <w:szCs w:val="24"/>
+                <w:rtl/>
+              </w:rPr>
+              <w:t>لیست موجودی ها را به کاربر نشان میدهد.</w:t>
+            </w:r>
+          </w:p>
+        </w:tc>
+      </w:tr>
+      <w:tr>
+        <w:trPr>
+          <w:trHeight w:val="620"/>
+        </w:trPr>
+        <w:tc>
+          <w:tcPr>
+            <w:tcW w:w="6570" w:type="dxa"/>
+            <w:vAlign w:val="center"/>
+          </w:tcPr>
+          <w:p>
+            <w:pPr>
+              <w:bidi/>
+              <w:rPr>
+                <w:rFonts w:cs="B Mitra"/>
+                <w:sz w:val="24"/>
+                <w:szCs w:val="24"/>
+                <w:rtl/>
+              </w:rPr>
+            </w:pPr>
+            <w:r>
+              <w:rPr>
+                <w:rFonts w:cs="B Mitra" w:hint="cs"/>
+                <w:sz w:val="24"/>
+                <w:szCs w:val="24"/>
+                <w:rtl/>
+              </w:rPr>
+              <w:t>روند جایگزین: انصراف</w:t>
+            </w:r>
+          </w:p>
+        </w:tc>
+      </w:tr>
+    </w:tbl>
+    <w:p>
+      <w:pPr>
+        <w:bidi/>
+        <w:rPr>
+          <w:rFonts w:cs="B Mitra" w:hint="cs"/>
+          <w:sz w:val="24"/>
+          <w:szCs w:val="24"/>
+          <w:rtl/>
+        </w:rPr>
+      </w:pPr>
+    </w:p>
+    <w:p>
+      <w:pPr>
+        <w:bidi/>
+        <w:rPr>
+          <w:rFonts w:cs="B Mitra" w:hint="cs"/>
+          <w:sz w:val="24"/>
+          <w:szCs w:val="24"/>
+          <w:rtl/>
+        </w:rPr>
+      </w:pPr>
+    </w:p>
+    <w:p>
+      <w:pPr>
+        <w:bidi/>
+        <w:rPr>
+          <w:rFonts w:cs="B Mitra" w:hint="cs"/>
+          <w:sz w:val="24"/>
+          <w:szCs w:val="24"/>
+          <w:rtl/>
+        </w:rPr>
+      </w:pPr>
+    </w:p>
+    <w:p>
+      <w:pPr>
+        <w:bidi/>
+        <w:rPr>
+          <w:rFonts w:cs="B Mitra" w:hint="cs"/>
+          <w:sz w:val="24"/>
+          <w:szCs w:val="24"/>
+          <w:rtl/>
+        </w:rPr>
+      </w:pPr>
+    </w:p>
+    <w:p>
+      <w:pPr>
+        <w:bidi/>
+        <w:rPr>
+          <w:rFonts w:cs="B Mitra" w:hint="cs"/>
+          <w:sz w:val="24"/>
+          <w:szCs w:val="24"/>
+          <w:rtl/>
+        </w:rPr>
+      </w:pPr>
+    </w:p>
+    <w:p>
+      <w:pPr>
+        <w:bidi/>
+        <w:rPr>
+          <w:rFonts w:cs="B Mitra" w:hint="cs"/>
+          <w:sz w:val="24"/>
+          <w:szCs w:val="24"/>
+          <w:rtl/>
+        </w:rPr>
+      </w:pPr>
+    </w:p>
+    <w:p>
+      <w:pPr>
+        <w:bidi/>
+        <w:rPr>
+          <w:rFonts w:cs="B Mitra" w:hint="cs"/>
+          <w:sz w:val="24"/>
+          <w:szCs w:val="24"/>
+          <w:rtl/>
+        </w:rPr>
+      </w:pPr>
+    </w:p>
+    <w:p>
+      <w:pPr>
+        <w:bidi/>
+        <w:rPr>
+          <w:rFonts w:cs="B Mitra" w:hint="cs"/>
+          <w:sz w:val="24"/>
+          <w:szCs w:val="24"/>
+          <w:rtl/>
+        </w:rPr>
+      </w:pPr>
+    </w:p>
+    <w:p>
+      <w:pPr>
+        <w:bidi/>
+        <w:rPr>
+          <w:rFonts w:cs="B Mitra" w:hint="cs"/>
+          <w:sz w:val="24"/>
+          <w:szCs w:val="24"/>
+          <w:rtl/>
+        </w:rPr>
+      </w:pPr>
+    </w:p>
+    <w:p>
+      <w:pPr>
+        <w:bidi/>
+        <w:rPr>
+          <w:rFonts w:cs="B Mitra" w:hint="cs"/>
+          <w:sz w:val="24"/>
+          <w:szCs w:val="24"/>
+          <w:rtl/>
+        </w:rPr>
+      </w:pPr>
+    </w:p>
+    <w:p>
+      <w:pPr>
+        <w:bidi/>
+        <w:rPr>
+          <w:rFonts w:cs="B Mitra" w:hint="cs"/>
+          <w:sz w:val="24"/>
+          <w:szCs w:val="24"/>
+          <w:rtl/>
+        </w:rPr>
+      </w:pPr>
+    </w:p>
+    <w:p>
+      <w:pPr>
+        <w:bidi/>
+        <w:rPr>
+          <w:rFonts w:cs="B Mitra" w:hint="cs"/>
+          <w:sz w:val="24"/>
+          <w:szCs w:val="24"/>
+          <w:rtl/>
+        </w:rPr>
+      </w:pPr>
+    </w:p>
+    <w:tbl>
+      <w:tblPr>
+        <w:tblStyle w:val="TableGrid"/>
+        <w:tblW w:w="0" w:type="auto"/>
+        <w:tblInd w:w="2804" w:type="dxa"/>
+        <w:tblLook w:val="04A0" w:firstRow="1" w:lastRow="0" w:firstColumn="1" w:lastColumn="0" w:noHBand="0" w:noVBand="1"/>
+      </w:tblPr>
+      <w:tblGrid>
+        <w:gridCol w:w="6570"/>
+      </w:tblGrid>
+      <w:tr>
+        <w:trPr>
+          <w:trHeight w:val="530"/>
+        </w:trPr>
+        <w:tc>
+          <w:tcPr>
+            <w:tcW w:w="6570" w:type="dxa"/>
+            <w:shd w:val="clear" w:color="auto" w:fill="C2D69B" w:themeFill="accent3" w:themeFillTint="99"/>
+            <w:vAlign w:val="center"/>
+          </w:tcPr>
+          <w:p>
+            <w:pPr>
+              <w:bidi/>
+              <w:rPr>
+                <w:rFonts w:cs="B Mitra" w:hint="cs"/>
+                <w:sz w:val="24"/>
+                <w:szCs w:val="24"/>
+                <w:rtl/>
+              </w:rPr>
+            </w:pPr>
+            <w:r>
+              <w:rPr>
+                <w:rFonts w:cs="B Mitra" w:hint="cs"/>
+                <w:sz w:val="24"/>
+                <w:szCs w:val="24"/>
+                <w:rtl/>
+              </w:rPr>
+              <w:lastRenderedPageBreak/>
+              <w:t xml:space="preserve">گزارش </w:t>
+            </w:r>
+            <w:r>
+              <w:rPr>
+                <w:rFonts w:cs="B Mitra" w:hint="cs"/>
+                <w:sz w:val="24"/>
+                <w:szCs w:val="24"/>
+                <w:rtl/>
+              </w:rPr>
+              <w:t>فرایندها</w:t>
+            </w:r>
+          </w:p>
+        </w:tc>
+      </w:tr>
+      <w:tr>
+        <w:trPr>
+          <w:trHeight w:val="530"/>
+        </w:trPr>
+        <w:tc>
+          <w:tcPr>
+            <w:tcW w:w="6570" w:type="dxa"/>
+            <w:vAlign w:val="center"/>
+          </w:tcPr>
+          <w:p>
+            <w:pPr>
+              <w:bidi/>
+              <w:rPr>
+                <w:rFonts w:cs="B Mitra"/>
+                <w:sz w:val="24"/>
+                <w:szCs w:val="24"/>
+                <w:rtl/>
+              </w:rPr>
+            </w:pPr>
+            <w:r>
+              <w:rPr>
+                <w:rFonts w:cs="B Mitra" w:hint="cs"/>
+                <w:sz w:val="24"/>
+                <w:szCs w:val="24"/>
+                <w:rtl/>
+              </w:rPr>
+              <w:t>شماره:</w:t>
+            </w:r>
+          </w:p>
+        </w:tc>
+      </w:tr>
+      <w:tr>
+        <w:trPr>
+          <w:trHeight w:val="530"/>
+        </w:trPr>
+        <w:tc>
+          <w:tcPr>
+            <w:tcW w:w="6570" w:type="dxa"/>
+            <w:vAlign w:val="center"/>
+          </w:tcPr>
+          <w:p>
+            <w:pPr>
+              <w:bidi/>
+              <w:rPr>
+                <w:rFonts w:cs="B Mitra" w:hint="cs"/>
+                <w:sz w:val="24"/>
+                <w:szCs w:val="24"/>
+                <w:rtl/>
+              </w:rPr>
+            </w:pPr>
+            <w:r>
+              <w:rPr>
+                <w:rFonts w:cs="B Mitra" w:hint="cs"/>
+                <w:sz w:val="24"/>
+                <w:szCs w:val="24"/>
+                <w:rtl/>
+              </w:rPr>
+              <w:t xml:space="preserve">توصیف: امکان درخواست </w:t>
+            </w:r>
+            <w:r>
+              <w:rPr>
+                <w:rFonts w:cs="B Mitra" w:hint="cs"/>
+                <w:sz w:val="24"/>
+                <w:szCs w:val="24"/>
+                <w:rtl/>
+              </w:rPr>
+              <w:t>گزارش فرایندهای سازمان</w:t>
+            </w:r>
+          </w:p>
+        </w:tc>
+      </w:tr>
+      <w:tr>
+        <w:trPr>
+          <w:trHeight w:val="530"/>
+        </w:trPr>
+        <w:tc>
+          <w:tcPr>
+            <w:tcW w:w="6570" w:type="dxa"/>
+            <w:vAlign w:val="center"/>
+          </w:tcPr>
+          <w:p>
+            <w:pPr>
+              <w:bidi/>
+              <w:rPr>
+                <w:rFonts w:cs="B Mitra"/>
+                <w:sz w:val="24"/>
+                <w:szCs w:val="24"/>
+              </w:rPr>
+            </w:pPr>
+            <w:r>
+              <w:rPr>
+                <w:rFonts w:cs="B Mitra" w:hint="cs"/>
+                <w:sz w:val="24"/>
+                <w:szCs w:val="24"/>
+                <w:rtl/>
+              </w:rPr>
+              <w:t xml:space="preserve">کنشگر اصلی: </w:t>
+            </w:r>
+            <w:r>
+              <w:rPr>
+                <w:rFonts w:cs="B Mitra" w:hint="cs"/>
+                <w:sz w:val="24"/>
+                <w:szCs w:val="24"/>
+                <w:rtl/>
+              </w:rPr>
+              <w:t>کارمند انبارداری/ مدیر سیستم</w:t>
+            </w:r>
+          </w:p>
+        </w:tc>
+      </w:tr>
+      <w:tr>
+        <w:trPr>
+          <w:trHeight w:val="530"/>
+        </w:trPr>
+        <w:tc>
+          <w:tcPr>
+            <w:tcW w:w="6570" w:type="dxa"/>
+            <w:vAlign w:val="center"/>
+          </w:tcPr>
+          <w:p>
+            <w:pPr>
+              <w:bidi/>
+              <w:rPr>
+                <w:rFonts w:cs="B Mitra"/>
+                <w:sz w:val="24"/>
+                <w:szCs w:val="24"/>
+              </w:rPr>
+            </w:pPr>
+            <w:r>
+              <w:rPr>
+                <w:rFonts w:cs="B Mitra" w:hint="cs"/>
+                <w:sz w:val="24"/>
+                <w:szCs w:val="24"/>
+                <w:rtl/>
+              </w:rPr>
+              <w:t>کنشگر فرعی:</w:t>
+            </w:r>
+          </w:p>
+        </w:tc>
+      </w:tr>
+      <w:tr>
+        <w:trPr>
+          <w:trHeight w:val="620"/>
+        </w:trPr>
+        <w:tc>
+          <w:tcPr>
+            <w:tcW w:w="6570" w:type="dxa"/>
+          </w:tcPr>
+          <w:p>
+            <w:pPr>
+              <w:bidi/>
+              <w:rPr>
+                <w:rFonts w:cs="B Mitra"/>
+                <w:sz w:val="24"/>
+                <w:szCs w:val="24"/>
+              </w:rPr>
+            </w:pPr>
+            <w:r>
+              <w:rPr>
+                <w:rFonts w:cs="B Mitra" w:hint="cs"/>
+                <w:sz w:val="24"/>
+                <w:szCs w:val="24"/>
+                <w:rtl/>
+              </w:rPr>
+              <w:t>پیش شرط ها: کاربر وارد سیستم شده باشد</w:t>
+            </w:r>
+          </w:p>
+        </w:tc>
+      </w:tr>
+      <w:tr>
+        <w:trPr>
+          <w:trHeight w:val="1430"/>
+        </w:trPr>
+        <w:tc>
+          <w:tcPr>
+            <w:tcW w:w="6570" w:type="dxa"/>
+          </w:tcPr>
+          <w:p>
+            <w:pPr>
+              <w:bidi/>
+              <w:rPr>
+                <w:rFonts w:cs="B Mitra" w:hint="cs"/>
+                <w:sz w:val="24"/>
+                <w:szCs w:val="24"/>
+                <w:rtl/>
+              </w:rPr>
+            </w:pPr>
+            <w:r>
+              <w:rPr>
+                <w:rFonts w:cs="B Mitra" w:hint="cs"/>
+                <w:sz w:val="24"/>
+                <w:szCs w:val="24"/>
+                <w:rtl/>
+              </w:rPr>
+              <w:t xml:space="preserve">روند اصلی: </w:t>
+            </w:r>
+          </w:p>
+          <w:p>
+            <w:pPr>
+              <w:bidi/>
+              <w:rPr>
+                <w:rFonts w:cs="B Mitra" w:hint="cs"/>
+                <w:sz w:val="24"/>
+                <w:szCs w:val="24"/>
+                <w:rtl/>
+              </w:rPr>
+            </w:pPr>
+            <w:r>
+              <w:rPr>
+                <w:rFonts w:cs="B Mitra" w:hint="cs"/>
+                <w:sz w:val="24"/>
+                <w:szCs w:val="24"/>
+                <w:rtl/>
+              </w:rPr>
+              <w:t xml:space="preserve">    ۱ </w:t>
+            </w:r>
+            <w:r>
+              <w:rPr>
+                <w:rFonts w:ascii="Times New Roman" w:hAnsi="Times New Roman" w:cs="Times New Roman" w:hint="cs"/>
+                <w:sz w:val="24"/>
+                <w:szCs w:val="24"/>
+                <w:rtl/>
+              </w:rPr>
+              <w:t>–</w:t>
+            </w:r>
+            <w:r>
+              <w:rPr>
+                <w:rFonts w:cs="B Mitra" w:hint="cs"/>
+                <w:sz w:val="24"/>
+                <w:szCs w:val="24"/>
+                <w:rtl/>
+              </w:rPr>
+              <w:t xml:space="preserve"> کاربر به سیستم درخواست</w:t>
+            </w:r>
+            <w:r>
+              <w:rPr>
+                <w:rFonts w:cs="B Mitra" w:hint="cs"/>
+                <w:sz w:val="24"/>
+                <w:szCs w:val="24"/>
+                <w:rtl/>
+              </w:rPr>
+              <w:t xml:space="preserve"> گزارش فرایندها را میدهد</w:t>
+            </w:r>
+            <w:r>
+              <w:rPr>
+                <w:rFonts w:cs="B Mitra" w:hint="cs"/>
+                <w:sz w:val="24"/>
+                <w:szCs w:val="24"/>
+                <w:rtl/>
+              </w:rPr>
+              <w:t>.</w:t>
+            </w:r>
+          </w:p>
+          <w:p>
+            <w:pPr>
+              <w:bidi/>
+              <w:rPr>
+                <w:rFonts w:cs="B Mitra" w:hint="cs"/>
+                <w:sz w:val="24"/>
+                <w:szCs w:val="24"/>
+                <w:rtl/>
+              </w:rPr>
+            </w:pPr>
+            <w:r>
+              <w:rPr>
+                <w:rFonts w:cs="B Mitra" w:hint="cs"/>
+                <w:sz w:val="24"/>
+                <w:szCs w:val="24"/>
+                <w:rtl/>
+              </w:rPr>
+              <w:t xml:space="preserve">    ۲ </w:t>
+            </w:r>
+            <w:r>
+              <w:rPr>
+                <w:rFonts w:ascii="Times New Roman" w:hAnsi="Times New Roman" w:cs="Times New Roman" w:hint="cs"/>
+                <w:sz w:val="24"/>
+                <w:szCs w:val="24"/>
+                <w:rtl/>
+              </w:rPr>
+              <w:t>–</w:t>
+            </w:r>
+            <w:r>
+              <w:rPr>
+                <w:rFonts w:cs="B Mitra" w:hint="cs"/>
+                <w:sz w:val="24"/>
+                <w:szCs w:val="24"/>
+                <w:rtl/>
+              </w:rPr>
+              <w:t xml:space="preserve"> سیستم </w:t>
+            </w:r>
+            <w:r>
+              <w:rPr>
+                <w:rFonts w:cs="B Mitra" w:hint="cs"/>
+                <w:sz w:val="24"/>
+                <w:szCs w:val="24"/>
+                <w:rtl/>
+              </w:rPr>
+              <w:t>فرایند های موجود برای هر محصول را از سیستم استخراج میکند.</w:t>
+            </w:r>
+          </w:p>
+          <w:p>
+            <w:pPr>
+              <w:bidi/>
+              <w:rPr>
+                <w:rFonts w:cs="B Mitra"/>
+                <w:sz w:val="24"/>
+                <w:szCs w:val="24"/>
+              </w:rPr>
+            </w:pPr>
+            <w:r>
+              <w:rPr>
+                <w:rFonts w:cs="B Mitra" w:hint="cs"/>
+                <w:sz w:val="24"/>
+                <w:szCs w:val="24"/>
+                <w:rtl/>
+              </w:rPr>
+              <w:t xml:space="preserve">   </w:t>
+            </w:r>
+            <w:r>
+              <w:rPr>
+                <w:rFonts w:cs="B Mitra" w:hint="cs"/>
+                <w:sz w:val="24"/>
+                <w:szCs w:val="24"/>
+                <w:rtl/>
+              </w:rPr>
+              <w:t xml:space="preserve"> </w:t>
+            </w:r>
+          </w:p>
+        </w:tc>
+      </w:tr>
+      <w:tr>
+        <w:trPr>
+          <w:trHeight w:val="575"/>
+        </w:trPr>
+        <w:tc>
+          <w:tcPr>
+            <w:tcW w:w="6570" w:type="dxa"/>
+          </w:tcPr>
+          <w:p>
+            <w:pPr>
+              <w:bidi/>
+              <w:rPr>
+                <w:rFonts w:cs="B Mitra"/>
+                <w:sz w:val="24"/>
+                <w:szCs w:val="24"/>
+              </w:rPr>
+            </w:pPr>
+            <w:r>
+              <w:rPr>
+                <w:rFonts w:cs="B Mitra" w:hint="cs"/>
+                <w:sz w:val="24"/>
+                <w:szCs w:val="24"/>
+                <w:rtl/>
+              </w:rPr>
+              <w:t xml:space="preserve">پس شرط ها: سیستم </w:t>
+            </w:r>
+            <w:r>
+              <w:rPr>
+                <w:rFonts w:cs="B Mitra" w:hint="cs"/>
+                <w:sz w:val="24"/>
+                <w:szCs w:val="24"/>
+                <w:rtl/>
+              </w:rPr>
+              <w:t xml:space="preserve">لیست </w:t>
+            </w:r>
+            <w:r>
+              <w:rPr>
+                <w:rFonts w:cs="B Mitra" w:hint="cs"/>
+                <w:sz w:val="24"/>
+                <w:szCs w:val="24"/>
+                <w:rtl/>
+              </w:rPr>
+              <w:t>فرایندها را به کاربر نشان میدهد.</w:t>
+            </w:r>
+          </w:p>
+        </w:tc>
+      </w:tr>
+      <w:tr>
+        <w:trPr>
+          <w:trHeight w:val="620"/>
+        </w:trPr>
+        <w:tc>
+          <w:tcPr>
+            <w:tcW w:w="6570" w:type="dxa"/>
+            <w:vAlign w:val="center"/>
+          </w:tcPr>
+          <w:p>
+            <w:pPr>
+              <w:bidi/>
+              <w:rPr>
+                <w:rFonts w:cs="B Mitra"/>
+                <w:sz w:val="24"/>
+                <w:szCs w:val="24"/>
+                <w:rtl/>
+              </w:rPr>
+            </w:pPr>
+            <w:r>
+              <w:rPr>
+                <w:rFonts w:cs="B Mitra" w:hint="cs"/>
+                <w:sz w:val="24"/>
+                <w:szCs w:val="24"/>
+                <w:rtl/>
+              </w:rPr>
+              <w:t>روند جایگزین: انصراف</w:t>
+            </w:r>
+          </w:p>
+        </w:tc>
+      </w:tr>
+    </w:tbl>
+    <w:p>
+      <w:pPr>
+        <w:bidi/>
+        <w:rPr>
+          <w:rFonts w:cs="B Mitra" w:hint="cs"/>
+          <w:sz w:val="24"/>
+          <w:szCs w:val="24"/>
+          <w:rtl/>
+        </w:rPr>
+      </w:pPr>
+      <w:bookmarkStart w:id="0" w:name="_GoBack"/>
+      <w:bookmarkEnd w:id="0"/>
     </w:p>
     <w:sectPr>
       <w:pgSz w:w="12240" w:h="15840"/>

</xml_diff>